<commit_message>
Creato preambolo v 1.0 della documentazione, modificato layotu Tabelle CockBurn - Android/01_Login.docx(controllare che sia giusto altrimenti va tutto fanculo) e aggiunte le tabelle di cockburn 01_Login.docx e 02_Registrazione.docx (complete).
</commit_message>
<xml_diff>
--- a/Varia/Tabelle di Cockburn/Control Panel - Desktop/A01_LoginAdmin.docx
+++ b/Varia/Tabelle di Cockburn/Control Panel - Desktop/A01_LoginAdmin.docx
@@ -4,7 +4,7 @@
   <w:body>
     <w:tbl>
       <w:tblPr>
-        <w:tblStyle w:val="Tabellasemplice-3"/>
+        <w:tblStyle w:val="Tabellagriglia1chiara"/>
         <w:tblpPr w:leftFromText="141" w:rightFromText="141" w:vertAnchor="page" w:horzAnchor="margin" w:tblpXSpec="center" w:tblpY="624"/>
         <w:tblW w:w="11098" w:type="dxa"/>
         <w:tblLook w:val="04A0" w:firstRow="1" w:lastRow="0" w:firstColumn="1" w:lastColumn="0" w:noHBand="0" w:noVBand="1"/>
@@ -22,7 +22,7 @@
         </w:trPr>
         <w:tc>
           <w:tcPr>
-            <w:cnfStyle w:val="001000000100" w:firstRow="0" w:lastRow="0" w:firstColumn="1" w:lastColumn="0" w:oddVBand="0" w:evenVBand="0" w:oddHBand="0" w:evenHBand="0" w:firstRowFirstColumn="1" w:firstRowLastColumn="0" w:lastRowFirstColumn="0" w:lastRowLastColumn="0"/>
+            <w:cnfStyle w:val="001000000000" w:firstRow="0" w:lastRow="0" w:firstColumn="1" w:lastColumn="0" w:oddVBand="0" w:evenVBand="0" w:oddHBand="0" w:evenHBand="0" w:firstRowFirstColumn="0" w:firstRowLastColumn="0" w:lastRowFirstColumn="0" w:lastRowLastColumn="0"/>
             <w:tcW w:w="2352" w:type="dxa"/>
             <w:hideMark/>
           </w:tcPr>
@@ -32,7 +32,6 @@
             </w:pPr>
             <w:r>
               <w:rPr>
-                <w:caps w:val="0"/>
                 <w:sz w:val="24"/>
                 <w:szCs w:val="24"/>
               </w:rPr>
@@ -40,7 +39,6 @@
             </w:r>
             <w:r>
               <w:rPr>
-                <w:caps w:val="0"/>
                 <w:sz w:val="24"/>
                 <w:szCs w:val="24"/>
               </w:rPr>
@@ -61,66 +59,6 @@
             </w:pPr>
             <w:r>
               <w:t>Login ADMIN</w:t>
-            </w:r>
-          </w:p>
-        </w:tc>
-      </w:tr>
-      <w:tr>
-        <w:trPr>
-          <w:cnfStyle w:val="000000100000" w:firstRow="0" w:lastRow="0" w:firstColumn="0" w:lastColumn="0" w:oddVBand="0" w:evenVBand="0" w:oddHBand="1" w:evenHBand="0" w:firstRowFirstColumn="0" w:firstRowLastColumn="0" w:lastRowFirstColumn="0" w:lastRowLastColumn="0"/>
-          <w:trHeight w:val="571"/>
-        </w:trPr>
-        <w:tc>
-          <w:tcPr>
-            <w:cnfStyle w:val="001000000000" w:firstRow="0" w:lastRow="0" w:firstColumn="1" w:lastColumn="0" w:oddVBand="0" w:evenVBand="0" w:oddHBand="0" w:evenHBand="0" w:firstRowFirstColumn="0" w:firstRowLastColumn="0" w:lastRowFirstColumn="0" w:lastRowLastColumn="0"/>
-            <w:tcW w:w="2352" w:type="dxa"/>
-            <w:hideMark/>
-          </w:tcPr>
-          <w:p>
-            <w:pPr>
-              <w:spacing w:after="0"/>
-            </w:pPr>
-            <w:r>
-              <w:rPr>
-                <w:caps w:val="0"/>
-                <w:sz w:val="24"/>
-                <w:szCs w:val="24"/>
-              </w:rPr>
-              <w:t xml:space="preserve">Goal in </w:t>
-            </w:r>
-            <w:proofErr w:type="spellStart"/>
-            <w:r>
-              <w:rPr>
-                <w:caps w:val="0"/>
-                <w:sz w:val="24"/>
-                <w:szCs w:val="24"/>
-              </w:rPr>
-              <w:t>Context</w:t>
-            </w:r>
-            <w:proofErr w:type="spellEnd"/>
-            <w:r>
-              <w:rPr>
-                <w:caps w:val="0"/>
-                <w:sz w:val="24"/>
-                <w:szCs w:val="24"/>
-              </w:rPr>
-              <w:t xml:space="preserve"> </w:t>
-            </w:r>
-          </w:p>
-        </w:tc>
-        <w:tc>
-          <w:tcPr>
-            <w:tcW w:w="8746" w:type="dxa"/>
-            <w:gridSpan w:val="3"/>
-            <w:hideMark/>
-          </w:tcPr>
-          <w:p>
-            <w:pPr>
-              <w:spacing w:after="0"/>
-              <w:cnfStyle w:val="000000100000" w:firstRow="0" w:lastRow="0" w:firstColumn="0" w:lastColumn="0" w:oddVBand="0" w:evenVBand="0" w:oddHBand="1" w:evenHBand="0" w:firstRowFirstColumn="0" w:firstRowLastColumn="0" w:lastRowFirstColumn="0" w:lastRowLastColumn="0"/>
-            </w:pPr>
-            <w:r>
-              <w:t>L’utente ADMIN vuole accedere al pannello di controllo.</w:t>
             </w:r>
           </w:p>
         </w:tc>
@@ -139,22 +77,27 @@
             <w:pPr>
               <w:spacing w:after="0"/>
             </w:pPr>
-            <w:proofErr w:type="spellStart"/>
-            <w:r>
-              <w:rPr>
-                <w:caps w:val="0"/>
+            <w:r>
+              <w:rPr>
                 <w:sz w:val="24"/>
                 <w:szCs w:val="24"/>
               </w:rPr>
-              <w:t>Preconditions</w:t>
-            </w:r>
-            <w:proofErr w:type="spellEnd"/>
-            <w:r>
-              <w:rPr>
-                <w:caps w:val="0"/>
+              <w:t xml:space="preserve">Goal in </w:t>
+            </w:r>
+            <w:proofErr w:type="spellStart"/>
+            <w:r>
+              <w:rPr>
                 <w:sz w:val="24"/>
                 <w:szCs w:val="24"/>
               </w:rPr>
+              <w:t>Context</w:t>
+            </w:r>
+            <w:proofErr w:type="spellEnd"/>
+            <w:r>
+              <w:rPr>
+                <w:sz w:val="24"/>
+                <w:szCs w:val="24"/>
+              </w:rPr>
               <w:t xml:space="preserve"> </w:t>
             </w:r>
           </w:p>
@@ -171,14 +114,13 @@
               <w:cnfStyle w:val="000000000000" w:firstRow="0" w:lastRow="0" w:firstColumn="0" w:lastColumn="0" w:oddVBand="0" w:evenVBand="0" w:oddHBand="0" w:evenHBand="0" w:firstRowFirstColumn="0" w:firstRowLastColumn="0" w:lastRowFirstColumn="0" w:lastRowLastColumn="0"/>
             </w:pPr>
             <w:r>
-              <w:t>L’utente ADMIN deve aver possesso delle credenziali di accesso.</w:t>
+              <w:t>L’utente ADMIN vuole accedere al pannello di controllo.</w:t>
             </w:r>
           </w:p>
         </w:tc>
       </w:tr>
       <w:tr>
         <w:trPr>
-          <w:cnfStyle w:val="000000100000" w:firstRow="0" w:lastRow="0" w:firstColumn="0" w:lastColumn="0" w:oddVBand="0" w:evenVBand="0" w:oddHBand="1" w:evenHBand="0" w:firstRowFirstColumn="0" w:firstRowLastColumn="0" w:lastRowFirstColumn="0" w:lastRowLastColumn="0"/>
           <w:trHeight w:val="571"/>
         </w:trPr>
         <w:tc>
@@ -191,30 +133,76 @@
             <w:pPr>
               <w:spacing w:after="0"/>
             </w:pPr>
-            <w:r>
-              <w:rPr>
-                <w:caps w:val="0"/>
+            <w:proofErr w:type="spellStart"/>
+            <w:r>
+              <w:rPr>
                 <w:sz w:val="24"/>
                 <w:szCs w:val="24"/>
               </w:rPr>
-              <w:t xml:space="preserve">Success End </w:t>
-            </w:r>
-            <w:proofErr w:type="spellStart"/>
-            <w:r>
-              <w:rPr>
-                <w:caps w:val="0"/>
+              <w:t>Preconditions</w:t>
+            </w:r>
+            <w:proofErr w:type="spellEnd"/>
+            <w:r>
+              <w:rPr>
                 <w:sz w:val="24"/>
                 <w:szCs w:val="24"/>
               </w:rPr>
-              <w:t>Condition</w:t>
-            </w:r>
-            <w:proofErr w:type="spellEnd"/>
-            <w:r>
-              <w:rPr>
-                <w:caps w:val="0"/>
+              <w:t xml:space="preserve"> </w:t>
+            </w:r>
+          </w:p>
+        </w:tc>
+        <w:tc>
+          <w:tcPr>
+            <w:tcW w:w="8746" w:type="dxa"/>
+            <w:gridSpan w:val="3"/>
+            <w:hideMark/>
+          </w:tcPr>
+          <w:p>
+            <w:pPr>
+              <w:spacing w:after="0"/>
+              <w:cnfStyle w:val="000000000000" w:firstRow="0" w:lastRow="0" w:firstColumn="0" w:lastColumn="0" w:oddVBand="0" w:evenVBand="0" w:oddHBand="0" w:evenHBand="0" w:firstRowFirstColumn="0" w:firstRowLastColumn="0" w:lastRowFirstColumn="0" w:lastRowLastColumn="0"/>
+            </w:pPr>
+            <w:r>
+              <w:t>L’utente ADMIN deve aver possesso delle credenziali di accesso.</w:t>
+            </w:r>
+          </w:p>
+        </w:tc>
+      </w:tr>
+      <w:tr>
+        <w:trPr>
+          <w:trHeight w:val="571"/>
+        </w:trPr>
+        <w:tc>
+          <w:tcPr>
+            <w:cnfStyle w:val="001000000000" w:firstRow="0" w:lastRow="0" w:firstColumn="1" w:lastColumn="0" w:oddVBand="0" w:evenVBand="0" w:oddHBand="0" w:evenHBand="0" w:firstRowFirstColumn="0" w:firstRowLastColumn="0" w:lastRowFirstColumn="0" w:lastRowLastColumn="0"/>
+            <w:tcW w:w="2352" w:type="dxa"/>
+            <w:hideMark/>
+          </w:tcPr>
+          <w:p>
+            <w:pPr>
+              <w:spacing w:after="0"/>
+            </w:pPr>
+            <w:r>
+              <w:rPr>
                 <w:sz w:val="24"/>
                 <w:szCs w:val="24"/>
               </w:rPr>
+              <w:t xml:space="preserve">Success End </w:t>
+            </w:r>
+            <w:proofErr w:type="spellStart"/>
+            <w:r>
+              <w:rPr>
+                <w:sz w:val="24"/>
+                <w:szCs w:val="24"/>
+              </w:rPr>
+              <w:t>Condition</w:t>
+            </w:r>
+            <w:proofErr w:type="spellEnd"/>
+            <w:r>
+              <w:rPr>
+                <w:sz w:val="24"/>
+                <w:szCs w:val="24"/>
+              </w:rPr>
               <w:t xml:space="preserve"> </w:t>
             </w:r>
           </w:p>
@@ -228,7 +216,7 @@
           <w:p>
             <w:pPr>
               <w:spacing w:after="0"/>
-              <w:cnfStyle w:val="000000100000" w:firstRow="0" w:lastRow="0" w:firstColumn="0" w:lastColumn="0" w:oddVBand="0" w:evenVBand="0" w:oddHBand="1" w:evenHBand="0" w:firstRowFirstColumn="0" w:firstRowLastColumn="0" w:lastRowFirstColumn="0" w:lastRowLastColumn="0"/>
+              <w:cnfStyle w:val="000000000000" w:firstRow="0" w:lastRow="0" w:firstColumn="0" w:lastColumn="0" w:oddVBand="0" w:evenVBand="0" w:oddHBand="0" w:evenHBand="0" w:firstRowFirstColumn="0" w:firstRowLastColumn="0" w:lastRowFirstColumn="0" w:lastRowLastColumn="0"/>
             </w:pPr>
             <w:r>
               <w:t>Si apre il pannello con l’ADMIN collegato.</w:t>
@@ -253,7 +241,6 @@
             <w:proofErr w:type="spellStart"/>
             <w:r>
               <w:rPr>
-                <w:caps w:val="0"/>
                 <w:sz w:val="24"/>
                 <w:szCs w:val="24"/>
               </w:rPr>
@@ -262,7 +249,6 @@
             <w:proofErr w:type="spellEnd"/>
             <w:r>
               <w:rPr>
-                <w:caps w:val="0"/>
                 <w:sz w:val="24"/>
                 <w:szCs w:val="24"/>
               </w:rPr>
@@ -271,7 +257,6 @@
             <w:proofErr w:type="spellStart"/>
             <w:r>
               <w:rPr>
-                <w:caps w:val="0"/>
                 <w:sz w:val="24"/>
                 <w:szCs w:val="24"/>
               </w:rPr>
@@ -280,7 +265,6 @@
             <w:proofErr w:type="spellEnd"/>
             <w:r>
               <w:rPr>
-                <w:caps w:val="0"/>
                 <w:sz w:val="24"/>
                 <w:szCs w:val="24"/>
               </w:rPr>
@@ -301,76 +285,6 @@
             </w:pPr>
             <w:r>
               <w:t>Chiude il pannello o recupera le credenziali.</w:t>
-            </w:r>
-          </w:p>
-        </w:tc>
-      </w:tr>
-      <w:tr>
-        <w:trPr>
-          <w:cnfStyle w:val="000000100000" w:firstRow="0" w:lastRow="0" w:firstColumn="0" w:lastColumn="0" w:oddVBand="0" w:evenVBand="0" w:oddHBand="1" w:evenHBand="0" w:firstRowFirstColumn="0" w:firstRowLastColumn="0" w:lastRowFirstColumn="0" w:lastRowLastColumn="0"/>
-          <w:trHeight w:val="584"/>
-        </w:trPr>
-        <w:tc>
-          <w:tcPr>
-            <w:cnfStyle w:val="001000000000" w:firstRow="0" w:lastRow="0" w:firstColumn="1" w:lastColumn="0" w:oddVBand="0" w:evenVBand="0" w:oddHBand="0" w:evenHBand="0" w:firstRowFirstColumn="0" w:firstRowLastColumn="0" w:lastRowFirstColumn="0" w:lastRowLastColumn="0"/>
-            <w:tcW w:w="2352" w:type="dxa"/>
-            <w:hideMark/>
-          </w:tcPr>
-          <w:p>
-            <w:pPr>
-              <w:spacing w:after="0"/>
-            </w:pPr>
-            <w:proofErr w:type="spellStart"/>
-            <w:r>
-              <w:rPr>
-                <w:caps w:val="0"/>
-                <w:sz w:val="24"/>
-                <w:szCs w:val="24"/>
-              </w:rPr>
-              <w:t>Primary</w:t>
-            </w:r>
-            <w:proofErr w:type="spellEnd"/>
-            <w:r>
-              <w:rPr>
-                <w:caps w:val="0"/>
-                <w:sz w:val="24"/>
-                <w:szCs w:val="24"/>
-              </w:rPr>
-              <w:t xml:space="preserve"> </w:t>
-            </w:r>
-            <w:proofErr w:type="spellStart"/>
-            <w:r>
-              <w:rPr>
-                <w:caps w:val="0"/>
-                <w:sz w:val="24"/>
-                <w:szCs w:val="24"/>
-              </w:rPr>
-              <w:t>Actor</w:t>
-            </w:r>
-            <w:proofErr w:type="spellEnd"/>
-            <w:r>
-              <w:rPr>
-                <w:caps w:val="0"/>
-                <w:sz w:val="24"/>
-                <w:szCs w:val="24"/>
-              </w:rPr>
-              <w:t xml:space="preserve"> </w:t>
-            </w:r>
-          </w:p>
-        </w:tc>
-        <w:tc>
-          <w:tcPr>
-            <w:tcW w:w="8746" w:type="dxa"/>
-            <w:gridSpan w:val="3"/>
-            <w:hideMark/>
-          </w:tcPr>
-          <w:p>
-            <w:pPr>
-              <w:spacing w:after="0"/>
-              <w:cnfStyle w:val="000000100000" w:firstRow="0" w:lastRow="0" w:firstColumn="0" w:lastColumn="0" w:oddVBand="0" w:evenVBand="0" w:oddHBand="1" w:evenHBand="0" w:firstRowFirstColumn="0" w:firstRowLastColumn="0" w:lastRowFirstColumn="0" w:lastRowLastColumn="0"/>
-            </w:pPr>
-            <w:r>
-              <w:t>Amministratore</w:t>
             </w:r>
           </w:p>
         </w:tc>
@@ -389,13 +303,37 @@
             <w:pPr>
               <w:spacing w:after="0"/>
             </w:pPr>
-            <w:r>
-              <w:rPr>
-                <w:caps w:val="0"/>
+            <w:proofErr w:type="spellStart"/>
+            <w:r>
+              <w:rPr>
                 <w:sz w:val="24"/>
                 <w:szCs w:val="24"/>
               </w:rPr>
-              <w:t xml:space="preserve">Trigger </w:t>
+              <w:t>Primary</w:t>
+            </w:r>
+            <w:proofErr w:type="spellEnd"/>
+            <w:r>
+              <w:rPr>
+                <w:sz w:val="24"/>
+                <w:szCs w:val="24"/>
+              </w:rPr>
+              <w:t xml:space="preserve"> </w:t>
+            </w:r>
+            <w:proofErr w:type="spellStart"/>
+            <w:r>
+              <w:rPr>
+                <w:sz w:val="24"/>
+                <w:szCs w:val="24"/>
+              </w:rPr>
+              <w:t>Actor</w:t>
+            </w:r>
+            <w:proofErr w:type="spellEnd"/>
+            <w:r>
+              <w:rPr>
+                <w:sz w:val="24"/>
+                <w:szCs w:val="24"/>
+              </w:rPr>
+              <w:t xml:space="preserve"> </w:t>
             </w:r>
           </w:p>
         </w:tc>
@@ -411,113 +349,50 @@
               <w:cnfStyle w:val="000000000000" w:firstRow="0" w:lastRow="0" w:firstColumn="0" w:lastColumn="0" w:oddVBand="0" w:evenVBand="0" w:oddHBand="0" w:evenHBand="0" w:firstRowFirstColumn="0" w:firstRowLastColumn="0" w:lastRowFirstColumn="0" w:lastRowLastColumn="0"/>
             </w:pPr>
             <w:r>
-              <w:t>L’utente admin preme il pulsante “Login”</w:t>
-            </w:r>
-            <w:r>
-              <w:t>.</w:t>
+              <w:t>Amministratore</w:t>
             </w:r>
           </w:p>
         </w:tc>
       </w:tr>
       <w:tr>
         <w:trPr>
-          <w:cnfStyle w:val="000000100000" w:firstRow="0" w:lastRow="0" w:firstColumn="0" w:lastColumn="0" w:oddVBand="0" w:evenVBand="0" w:oddHBand="1" w:evenHBand="0" w:firstRowFirstColumn="0" w:firstRowLastColumn="0" w:lastRowFirstColumn="0" w:lastRowLastColumn="0"/>
-          <w:trHeight w:val="408"/>
+          <w:trHeight w:val="584"/>
         </w:trPr>
         <w:tc>
           <w:tcPr>
             <w:cnfStyle w:val="001000000000" w:firstRow="0" w:lastRow="0" w:firstColumn="1" w:lastColumn="0" w:oddVBand="0" w:evenVBand="0" w:oddHBand="0" w:evenHBand="0" w:firstRowFirstColumn="0" w:firstRowLastColumn="0" w:lastRowFirstColumn="0" w:lastRowLastColumn="0"/>
             <w:tcW w:w="2352" w:type="dxa"/>
-            <w:vMerge w:val="restart"/>
-            <w:hideMark/>
-          </w:tcPr>
-          <w:p>
-            <w:pPr>
-              <w:spacing w:after="0"/>
-            </w:pPr>
-            <w:r>
-              <w:rPr>
-                <w:caps w:val="0"/>
+            <w:hideMark/>
+          </w:tcPr>
+          <w:p>
+            <w:pPr>
+              <w:spacing w:after="0"/>
+            </w:pPr>
+            <w:r>
+              <w:rPr>
                 <w:sz w:val="24"/>
                 <w:szCs w:val="24"/>
-                <w:lang w:val="en-US"/>
-              </w:rPr>
-              <w:t>DESCRIPTION</w:t>
-            </w:r>
-            <w:r>
-              <w:rPr>
-                <w:caps w:val="0"/>
-                <w:sz w:val="24"/>
-                <w:szCs w:val="24"/>
-              </w:rPr>
-              <w:t xml:space="preserve"> </w:t>
-            </w:r>
-          </w:p>
-        </w:tc>
-        <w:tc>
-          <w:tcPr>
-            <w:tcW w:w="950" w:type="dxa"/>
-            <w:hideMark/>
-          </w:tcPr>
-          <w:p>
-            <w:pPr>
-              <w:spacing w:after="0"/>
-              <w:cnfStyle w:val="000000100000" w:firstRow="0" w:lastRow="0" w:firstColumn="0" w:lastColumn="0" w:oddVBand="0" w:evenVBand="0" w:oddHBand="1" w:evenHBand="0" w:firstRowFirstColumn="0" w:firstRowLastColumn="0" w:lastRowFirstColumn="0" w:lastRowLastColumn="0"/>
-            </w:pPr>
-            <w:r>
-              <w:rPr>
-                <w:b/>
-                <w:bCs/>
-              </w:rPr>
-              <w:t xml:space="preserve">Step n° </w:t>
-            </w:r>
-          </w:p>
-        </w:tc>
-        <w:tc>
-          <w:tcPr>
-            <w:tcW w:w="3515" w:type="dxa"/>
-            <w:hideMark/>
-          </w:tcPr>
-          <w:p>
-            <w:pPr>
-              <w:spacing w:after="0"/>
-              <w:cnfStyle w:val="000000100000" w:firstRow="0" w:lastRow="0" w:firstColumn="0" w:lastColumn="0" w:oddVBand="0" w:evenVBand="0" w:oddHBand="1" w:evenHBand="0" w:firstRowFirstColumn="0" w:firstRowLastColumn="0" w:lastRowFirstColumn="0" w:lastRowLastColumn="0"/>
-              <w:rPr>
-                <w:b/>
-                <w:bCs/>
-              </w:rPr>
-            </w:pPr>
-            <w:r>
-              <w:rPr>
-                <w:b/>
-                <w:bCs/>
-              </w:rPr>
-              <w:t>Amministratore</w:t>
-            </w:r>
-          </w:p>
-          <w:p>
-            <w:pPr>
-              <w:spacing w:after="0"/>
-              <w:cnfStyle w:val="000000100000" w:firstRow="0" w:lastRow="0" w:firstColumn="0" w:lastColumn="0" w:oddVBand="0" w:evenVBand="0" w:oddHBand="1" w:evenHBand="0" w:firstRowFirstColumn="0" w:firstRowLastColumn="0" w:lastRowFirstColumn="0" w:lastRowLastColumn="0"/>
-            </w:pPr>
-          </w:p>
-        </w:tc>
-        <w:tc>
-          <w:tcPr>
-            <w:tcW w:w="4281" w:type="dxa"/>
-            <w:hideMark/>
-          </w:tcPr>
-          <w:p>
-            <w:pPr>
-              <w:spacing w:after="0"/>
-              <w:cnfStyle w:val="000000100000" w:firstRow="0" w:lastRow="0" w:firstColumn="0" w:lastColumn="0" w:oddVBand="0" w:evenVBand="0" w:oddHBand="1" w:evenHBand="0" w:firstRowFirstColumn="0" w:firstRowLastColumn="0" w:lastRowFirstColumn="0" w:lastRowLastColumn="0"/>
-            </w:pPr>
-            <w:r>
-              <w:rPr>
-                <w:b/>
-                <w:bCs/>
-              </w:rPr>
-              <w:t xml:space="preserve">Sistema </w:t>
+              </w:rPr>
+              <w:t xml:space="preserve">Trigger </w:t>
+            </w:r>
+          </w:p>
+        </w:tc>
+        <w:tc>
+          <w:tcPr>
+            <w:tcW w:w="8746" w:type="dxa"/>
+            <w:gridSpan w:val="3"/>
+            <w:hideMark/>
+          </w:tcPr>
+          <w:p>
+            <w:pPr>
+              <w:spacing w:after="0"/>
+              <w:cnfStyle w:val="000000000000" w:firstRow="0" w:lastRow="0" w:firstColumn="0" w:lastColumn="0" w:oddVBand="0" w:evenVBand="0" w:oddHBand="0" w:evenHBand="0" w:firstRowFirstColumn="0" w:firstRowLastColumn="0" w:lastRowFirstColumn="0" w:lastRowLastColumn="0"/>
+            </w:pPr>
+            <w:r>
+              <w:t>L’utente admin preme il pulsante “Login”</w:t>
+            </w:r>
+            <w:r>
+              <w:t>.</w:t>
             </w:r>
           </w:p>
         </w:tc>
@@ -530,13 +405,28 @@
           <w:tcPr>
             <w:cnfStyle w:val="001000000000" w:firstRow="0" w:lastRow="0" w:firstColumn="1" w:lastColumn="0" w:oddVBand="0" w:evenVBand="0" w:oddHBand="0" w:evenHBand="0" w:firstRowFirstColumn="0" w:firstRowLastColumn="0" w:lastRowFirstColumn="0" w:lastRowLastColumn="0"/>
             <w:tcW w:w="2352" w:type="dxa"/>
-            <w:vMerge/>
-            <w:hideMark/>
-          </w:tcPr>
-          <w:p>
-            <w:pPr>
-              <w:spacing w:after="0"/>
-            </w:pPr>
+            <w:vMerge w:val="restart"/>
+            <w:hideMark/>
+          </w:tcPr>
+          <w:p>
+            <w:pPr>
+              <w:spacing w:after="0"/>
+            </w:pPr>
+            <w:r>
+              <w:rPr>
+                <w:sz w:val="24"/>
+                <w:szCs w:val="24"/>
+                <w:lang w:val="en-US"/>
+              </w:rPr>
+              <w:t>DESCRIPTION</w:t>
+            </w:r>
+            <w:r>
+              <w:rPr>
+                <w:sz w:val="24"/>
+                <w:szCs w:val="24"/>
+              </w:rPr>
+              <w:t xml:space="preserve"> </w:t>
+            </w:r>
           </w:p>
         </w:tc>
         <w:tc>
@@ -548,17 +438,13 @@
             <w:pPr>
               <w:spacing w:after="0"/>
               <w:cnfStyle w:val="000000000000" w:firstRow="0" w:lastRow="0" w:firstColumn="0" w:lastColumn="0" w:oddVBand="0" w:evenVBand="0" w:oddHBand="0" w:evenHBand="0" w:firstRowFirstColumn="0" w:firstRowLastColumn="0" w:lastRowFirstColumn="0" w:lastRowLastColumn="0"/>
-              <w:rPr>
-                <w:i/>
-                <w:iCs/>
-              </w:rPr>
-            </w:pPr>
-            <w:r>
-              <w:rPr>
-                <w:i/>
-                <w:iCs/>
-              </w:rPr>
-              <w:t xml:space="preserve">1 </w:t>
+            </w:pPr>
+            <w:r>
+              <w:rPr>
+                <w:b/>
+                <w:bCs/>
+              </w:rPr>
+              <w:t xml:space="preserve">Step n° </w:t>
             </w:r>
           </w:p>
         </w:tc>
@@ -571,18 +457,24 @@
             <w:pPr>
               <w:spacing w:after="0"/>
               <w:cnfStyle w:val="000000000000" w:firstRow="0" w:lastRow="0" w:firstColumn="0" w:lastColumn="0" w:oddVBand="0" w:evenVBand="0" w:oddHBand="0" w:evenHBand="0" w:firstRowFirstColumn="0" w:firstRowLastColumn="0" w:lastRowFirstColumn="0" w:lastRowLastColumn="0"/>
-            </w:pPr>
-            <w:r>
-              <w:t>Compila i campi “ID” e “Admin Password” nella schermata “</w:t>
-            </w:r>
-            <w:proofErr w:type="spellStart"/>
-            <w:r>
-              <w:t>LoginAdmin</w:t>
-            </w:r>
-            <w:proofErr w:type="spellEnd"/>
-            <w:r>
-              <w:t>”.</w:t>
-            </w:r>
+              <w:rPr>
+                <w:b/>
+                <w:bCs/>
+              </w:rPr>
+            </w:pPr>
+            <w:r>
+              <w:rPr>
+                <w:b/>
+                <w:bCs/>
+              </w:rPr>
+              <w:t>Amministratore</w:t>
+            </w:r>
+          </w:p>
+          <w:p>
+            <w:pPr>
+              <w:spacing w:after="0"/>
+              <w:cnfStyle w:val="000000000000" w:firstRow="0" w:lastRow="0" w:firstColumn="0" w:lastColumn="0" w:oddVBand="0" w:evenVBand="0" w:oddHBand="0" w:evenHBand="0" w:firstRowFirstColumn="0" w:firstRowLastColumn="0" w:lastRowFirstColumn="0" w:lastRowLastColumn="0"/>
+            </w:pPr>
           </w:p>
         </w:tc>
         <w:tc>
@@ -595,75 +487,13 @@
               <w:spacing w:after="0"/>
               <w:cnfStyle w:val="000000000000" w:firstRow="0" w:lastRow="0" w:firstColumn="0" w:lastColumn="0" w:oddVBand="0" w:evenVBand="0" w:oddHBand="0" w:evenHBand="0" w:firstRowFirstColumn="0" w:firstRowLastColumn="0" w:lastRowFirstColumn="0" w:lastRowLastColumn="0"/>
             </w:pPr>
-          </w:p>
-        </w:tc>
-      </w:tr>
-      <w:tr>
-        <w:trPr>
-          <w:cnfStyle w:val="000000100000" w:firstRow="0" w:lastRow="0" w:firstColumn="0" w:lastColumn="0" w:oddVBand="0" w:evenVBand="0" w:oddHBand="1" w:evenHBand="0" w:firstRowFirstColumn="0" w:firstRowLastColumn="0" w:lastRowFirstColumn="0" w:lastRowLastColumn="0"/>
-          <w:trHeight w:val="408"/>
-        </w:trPr>
-        <w:tc>
-          <w:tcPr>
-            <w:cnfStyle w:val="001000000000" w:firstRow="0" w:lastRow="0" w:firstColumn="1" w:lastColumn="0" w:oddVBand="0" w:evenVBand="0" w:oddHBand="0" w:evenHBand="0" w:firstRowFirstColumn="0" w:firstRowLastColumn="0" w:lastRowFirstColumn="0" w:lastRowLastColumn="0"/>
-            <w:tcW w:w="2352" w:type="dxa"/>
-            <w:vMerge/>
-            <w:hideMark/>
-          </w:tcPr>
-          <w:p>
-            <w:pPr>
-              <w:spacing w:after="0"/>
-            </w:pPr>
-          </w:p>
-        </w:tc>
-        <w:tc>
-          <w:tcPr>
-            <w:tcW w:w="950" w:type="dxa"/>
-            <w:hideMark/>
-          </w:tcPr>
-          <w:p>
-            <w:pPr>
-              <w:spacing w:after="0"/>
-              <w:cnfStyle w:val="000000100000" w:firstRow="0" w:lastRow="0" w:firstColumn="0" w:lastColumn="0" w:oddVBand="0" w:evenVBand="0" w:oddHBand="1" w:evenHBand="0" w:firstRowFirstColumn="0" w:firstRowLastColumn="0" w:lastRowFirstColumn="0" w:lastRowLastColumn="0"/>
-              <w:rPr>
-                <w:i/>
-                <w:iCs/>
-              </w:rPr>
-            </w:pPr>
-            <w:r>
-              <w:rPr>
-                <w:i/>
-                <w:iCs/>
-              </w:rPr>
-              <w:t xml:space="preserve">2 </w:t>
-            </w:r>
-          </w:p>
-        </w:tc>
-        <w:tc>
-          <w:tcPr>
-            <w:tcW w:w="3515" w:type="dxa"/>
-            <w:hideMark/>
-          </w:tcPr>
-          <w:p>
-            <w:pPr>
-              <w:spacing w:after="0"/>
-              <w:cnfStyle w:val="000000100000" w:firstRow="0" w:lastRow="0" w:firstColumn="0" w:lastColumn="0" w:oddVBand="0" w:evenVBand="0" w:oddHBand="1" w:evenHBand="0" w:firstRowFirstColumn="0" w:firstRowLastColumn="0" w:lastRowFirstColumn="0" w:lastRowLastColumn="0"/>
-            </w:pPr>
-            <w:r>
-              <w:t>Clicca il pulsante “Login”.</w:t>
-            </w:r>
-          </w:p>
-        </w:tc>
-        <w:tc>
-          <w:tcPr>
-            <w:tcW w:w="4281" w:type="dxa"/>
-            <w:hideMark/>
-          </w:tcPr>
-          <w:p>
-            <w:pPr>
-              <w:spacing w:after="0"/>
-              <w:cnfStyle w:val="000000100000" w:firstRow="0" w:lastRow="0" w:firstColumn="0" w:lastColumn="0" w:oddVBand="0" w:evenVBand="0" w:oddHBand="1" w:evenHBand="0" w:firstRowFirstColumn="0" w:firstRowLastColumn="0" w:lastRowFirstColumn="0" w:lastRowLastColumn="0"/>
-            </w:pPr>
+            <w:r>
+              <w:rPr>
+                <w:b/>
+                <w:bCs/>
+              </w:rPr>
+              <w:t xml:space="preserve">Sistema </w:t>
+            </w:r>
           </w:p>
         </w:tc>
       </w:tr>
@@ -673,7 +503,6 @@
         </w:trPr>
         <w:tc>
           <w:tcPr>
-            <w:cnfStyle w:val="001000000000" w:firstRow="0" w:lastRow="0" w:firstColumn="1" w:lastColumn="0" w:oddVBand="0" w:evenVBand="0" w:oddHBand="0" w:evenHBand="0" w:firstRowFirstColumn="0" w:firstRowLastColumn="0" w:lastRowFirstColumn="0" w:lastRowLastColumn="0"/>
             <w:tcW w:w="2352" w:type="dxa"/>
             <w:vMerge/>
             <w:hideMark/>
@@ -681,6 +510,7 @@
           <w:p>
             <w:pPr>
               <w:spacing w:after="0"/>
+              <w:cnfStyle w:val="001000000000" w:firstRow="0" w:lastRow="0" w:firstColumn="1" w:lastColumn="0" w:oddVBand="0" w:evenVBand="0" w:oddHBand="0" w:evenHBand="0" w:firstRowFirstColumn="0" w:firstRowLastColumn="0" w:lastRowFirstColumn="0" w:lastRowLastColumn="0"/>
             </w:pPr>
           </w:p>
         </w:tc>
@@ -692,7 +522,6 @@
           <w:p>
             <w:pPr>
               <w:spacing w:after="0"/>
-              <w:cnfStyle w:val="000000000000" w:firstRow="0" w:lastRow="0" w:firstColumn="0" w:lastColumn="0" w:oddVBand="0" w:evenVBand="0" w:oddHBand="0" w:evenHBand="0" w:firstRowFirstColumn="0" w:firstRowLastColumn="0" w:lastRowFirstColumn="0" w:lastRowLastColumn="0"/>
               <w:rPr>
                 <w:i/>
                 <w:iCs/>
@@ -703,7 +532,7 @@
                 <w:i/>
                 <w:iCs/>
               </w:rPr>
-              <w:t>3</w:t>
+              <w:t xml:space="preserve">1 </w:t>
             </w:r>
           </w:p>
         </w:tc>
@@ -715,8 +544,18 @@
           <w:p>
             <w:pPr>
               <w:spacing w:after="0"/>
-              <w:cnfStyle w:val="000000000000" w:firstRow="0" w:lastRow="0" w:firstColumn="0" w:lastColumn="0" w:oddVBand="0" w:evenVBand="0" w:oddHBand="0" w:evenHBand="0" w:firstRowFirstColumn="0" w:firstRowLastColumn="0" w:lastRowFirstColumn="0" w:lastRowLastColumn="0"/>
-            </w:pPr>
+            </w:pPr>
+            <w:r>
+              <w:t>Compila i campi “ID” e “Admin Password” nella schermata “</w:t>
+            </w:r>
+            <w:proofErr w:type="spellStart"/>
+            <w:r>
+              <w:t>LoginAdmin</w:t>
+            </w:r>
+            <w:proofErr w:type="spellEnd"/>
+            <w:r>
+              <w:t>”.</w:t>
+            </w:r>
           </w:p>
         </w:tc>
         <w:tc>
@@ -727,80 +566,7 @@
           <w:p>
             <w:pPr>
               <w:spacing w:after="0"/>
-              <w:cnfStyle w:val="000000000000" w:firstRow="0" w:lastRow="0" w:firstColumn="0" w:lastColumn="0" w:oddVBand="0" w:evenVBand="0" w:oddHBand="0" w:evenHBand="0" w:firstRowFirstColumn="0" w:firstRowLastColumn="0" w:lastRowFirstColumn="0" w:lastRowLastColumn="0"/>
-            </w:pPr>
-            <w:r>
-              <w:t>Il sistema controlla la correttezza delle credenziali d’accesso messe dall’utente.</w:t>
-            </w:r>
-          </w:p>
-        </w:tc>
-      </w:tr>
-      <w:tr>
-        <w:trPr>
-          <w:cnfStyle w:val="000000100000" w:firstRow="0" w:lastRow="0" w:firstColumn="0" w:lastColumn="0" w:oddVBand="0" w:evenVBand="0" w:oddHBand="1" w:evenHBand="0" w:firstRowFirstColumn="0" w:firstRowLastColumn="0" w:lastRowFirstColumn="0" w:lastRowLastColumn="0"/>
-          <w:trHeight w:val="408"/>
-        </w:trPr>
-        <w:tc>
-          <w:tcPr>
-            <w:cnfStyle w:val="001000000000" w:firstRow="0" w:lastRow="0" w:firstColumn="1" w:lastColumn="0" w:oddVBand="0" w:evenVBand="0" w:oddHBand="0" w:evenHBand="0" w:firstRowFirstColumn="0" w:firstRowLastColumn="0" w:lastRowFirstColumn="0" w:lastRowLastColumn="0"/>
-            <w:tcW w:w="2352" w:type="dxa"/>
-            <w:vMerge/>
-            <w:hideMark/>
-          </w:tcPr>
-          <w:p>
-            <w:pPr>
-              <w:spacing w:after="0"/>
-            </w:pPr>
-          </w:p>
-        </w:tc>
-        <w:tc>
-          <w:tcPr>
-            <w:tcW w:w="950" w:type="dxa"/>
-            <w:hideMark/>
-          </w:tcPr>
-          <w:p>
-            <w:pPr>
-              <w:spacing w:after="0"/>
-              <w:cnfStyle w:val="000000100000" w:firstRow="0" w:lastRow="0" w:firstColumn="0" w:lastColumn="0" w:oddVBand="0" w:evenVBand="0" w:oddHBand="1" w:evenHBand="0" w:firstRowFirstColumn="0" w:firstRowLastColumn="0" w:lastRowFirstColumn="0" w:lastRowLastColumn="0"/>
-              <w:rPr>
-                <w:i/>
-                <w:iCs/>
-              </w:rPr>
-            </w:pPr>
-            <w:r>
-              <w:rPr>
-                <w:i/>
-                <w:iCs/>
-              </w:rPr>
-              <w:t>4</w:t>
-            </w:r>
-          </w:p>
-        </w:tc>
-        <w:tc>
-          <w:tcPr>
-            <w:tcW w:w="3515" w:type="dxa"/>
-            <w:hideMark/>
-          </w:tcPr>
-          <w:p>
-            <w:pPr>
-              <w:spacing w:after="0"/>
-              <w:cnfStyle w:val="000000100000" w:firstRow="0" w:lastRow="0" w:firstColumn="0" w:lastColumn="0" w:oddVBand="0" w:evenVBand="0" w:oddHBand="1" w:evenHBand="0" w:firstRowFirstColumn="0" w:firstRowLastColumn="0" w:lastRowFirstColumn="0" w:lastRowLastColumn="0"/>
-            </w:pPr>
-          </w:p>
-        </w:tc>
-        <w:tc>
-          <w:tcPr>
-            <w:tcW w:w="4281" w:type="dxa"/>
-            <w:hideMark/>
-          </w:tcPr>
-          <w:p>
-            <w:pPr>
-              <w:spacing w:after="0"/>
-              <w:cnfStyle w:val="000000100000" w:firstRow="0" w:lastRow="0" w:firstColumn="0" w:lastColumn="0" w:oddVBand="0" w:evenVBand="0" w:oddHBand="1" w:evenHBand="0" w:firstRowFirstColumn="0" w:firstRowLastColumn="0" w:lastRowFirstColumn="0" w:lastRowLastColumn="0"/>
-            </w:pPr>
-            <w:r>
-              <w:t>Invia Feedback positivo.</w:t>
-            </w:r>
+            </w:pPr>
           </w:p>
         </w:tc>
       </w:tr>
@@ -812,6 +578,8 @@
           <w:tcPr>
             <w:cnfStyle w:val="001000000000" w:firstRow="0" w:lastRow="0" w:firstColumn="1" w:lastColumn="0" w:oddVBand="0" w:evenVBand="0" w:oddHBand="0" w:evenHBand="0" w:firstRowFirstColumn="0" w:firstRowLastColumn="0" w:lastRowFirstColumn="0" w:lastRowLastColumn="0"/>
             <w:tcW w:w="2352" w:type="dxa"/>
+            <w:vMerge/>
+            <w:hideMark/>
           </w:tcPr>
           <w:p>
             <w:pPr>
@@ -822,6 +590,7 @@
         <w:tc>
           <w:tcPr>
             <w:tcW w:w="950" w:type="dxa"/>
+            <w:hideMark/>
           </w:tcPr>
           <w:p>
             <w:pPr>
@@ -837,187 +606,35 @@
                 <w:i/>
                 <w:iCs/>
               </w:rPr>
-              <w:t>5</w:t>
+              <w:t xml:space="preserve">2 </w:t>
             </w:r>
           </w:p>
         </w:tc>
         <w:tc>
           <w:tcPr>
             <w:tcW w:w="3515" w:type="dxa"/>
-          </w:tcPr>
-          <w:p>
-            <w:pPr>
-              <w:spacing w:after="0"/>
-              <w:cnfStyle w:val="000000000000" w:firstRow="0" w:lastRow="0" w:firstColumn="0" w:lastColumn="0" w:oddVBand="0" w:evenVBand="0" w:oddHBand="0" w:evenHBand="0" w:firstRowFirstColumn="0" w:firstRowLastColumn="0" w:lastRowFirstColumn="0" w:lastRowLastColumn="0"/>
-              <w:rPr>
-                <w:u w:val="single"/>
-              </w:rPr>
-            </w:pPr>
+            <w:hideMark/>
+          </w:tcPr>
+          <w:p>
+            <w:pPr>
+              <w:spacing w:after="0"/>
+              <w:cnfStyle w:val="000000000000" w:firstRow="0" w:lastRow="0" w:firstColumn="0" w:lastColumn="0" w:oddVBand="0" w:evenVBand="0" w:oddHBand="0" w:evenHBand="0" w:firstRowFirstColumn="0" w:firstRowLastColumn="0" w:lastRowFirstColumn="0" w:lastRowLastColumn="0"/>
+            </w:pPr>
+            <w:r>
+              <w:t>Clicca il pulsante “Login”.</w:t>
+            </w:r>
           </w:p>
         </w:tc>
         <w:tc>
           <w:tcPr>
             <w:tcW w:w="4281" w:type="dxa"/>
-          </w:tcPr>
-          <w:p>
-            <w:pPr>
-              <w:spacing w:after="0"/>
-              <w:cnfStyle w:val="000000000000" w:firstRow="0" w:lastRow="0" w:firstColumn="0" w:lastColumn="0" w:oddVBand="0" w:evenVBand="0" w:oddHBand="0" w:evenHBand="0" w:firstRowFirstColumn="0" w:firstRowLastColumn="0" w:lastRowFirstColumn="0" w:lastRowLastColumn="0"/>
-            </w:pPr>
-            <w:r>
-              <w:t>Apre il pannello di controllo della schermata “</w:t>
-            </w:r>
-            <w:proofErr w:type="spellStart"/>
-            <w:r>
-              <w:t>PanelControl</w:t>
-            </w:r>
-            <w:proofErr w:type="spellEnd"/>
-            <w:r>
-              <w:t>”</w:t>
-            </w:r>
-            <w:r>
-              <w:t>.</w:t>
-            </w:r>
-          </w:p>
-        </w:tc>
-      </w:tr>
-      <w:tr>
-        <w:trPr>
-          <w:cnfStyle w:val="000000100000" w:firstRow="0" w:lastRow="0" w:firstColumn="0" w:lastColumn="0" w:oddVBand="0" w:evenVBand="0" w:oddHBand="1" w:evenHBand="0" w:firstRowFirstColumn="0" w:firstRowLastColumn="0" w:lastRowFirstColumn="0" w:lastRowLastColumn="0"/>
-          <w:trHeight w:val="408"/>
-        </w:trPr>
-        <w:tc>
-          <w:tcPr>
-            <w:cnfStyle w:val="001000000000" w:firstRow="0" w:lastRow="0" w:firstColumn="1" w:lastColumn="0" w:oddVBand="0" w:evenVBand="0" w:oddHBand="0" w:evenHBand="0" w:firstRowFirstColumn="0" w:firstRowLastColumn="0" w:lastRowFirstColumn="0" w:lastRowLastColumn="0"/>
-            <w:tcW w:w="2352" w:type="dxa"/>
-          </w:tcPr>
-          <w:p>
-            <w:pPr>
-              <w:rPr>
-                <w:b w:val="0"/>
-                <w:bCs w:val="0"/>
-              </w:rPr>
-            </w:pPr>
-            <w:r>
-              <w:rPr>
-                <w:caps w:val="0"/>
-              </w:rPr>
-              <w:t>EXTENSIONS #1</w:t>
-            </w:r>
-          </w:p>
-          <w:p>
-            <w:pPr>
-              <w:rPr>
-                <w:b w:val="0"/>
-                <w:bCs w:val="0"/>
-                <w:caps w:val="0"/>
-              </w:rPr>
-            </w:pPr>
-            <w:r>
-              <w:rPr>
-                <w:b w:val="0"/>
-                <w:bCs w:val="0"/>
-                <w:caps w:val="0"/>
-              </w:rPr>
-              <w:t>L’utente ADMIN inserisce campi di login errati</w:t>
-            </w:r>
-            <w:r>
-              <w:rPr>
-                <w:b w:val="0"/>
-                <w:bCs w:val="0"/>
-                <w:caps w:val="0"/>
-              </w:rPr>
-              <w:t>.</w:t>
-            </w:r>
-          </w:p>
-          <w:p>
-            <w:pPr>
-              <w:rPr>
-                <w:b w:val="0"/>
-                <w:bCs w:val="0"/>
-                <w:sz w:val="20"/>
-                <w:szCs w:val="20"/>
-              </w:rPr>
-            </w:pPr>
-          </w:p>
-        </w:tc>
-        <w:tc>
-          <w:tcPr>
-            <w:tcW w:w="950" w:type="dxa"/>
-          </w:tcPr>
-          <w:p>
-            <w:pPr>
-              <w:cnfStyle w:val="000000100000" w:firstRow="0" w:lastRow="0" w:firstColumn="0" w:lastColumn="0" w:oddVBand="0" w:evenVBand="0" w:oddHBand="1" w:evenHBand="0" w:firstRowFirstColumn="0" w:firstRowLastColumn="0" w:lastRowFirstColumn="0" w:lastRowLastColumn="0"/>
-              <w:rPr>
-                <w:i/>
-                <w:iCs/>
-                <w:sz w:val="20"/>
-                <w:szCs w:val="20"/>
-              </w:rPr>
-            </w:pPr>
-            <w:r>
-              <w:rPr>
-                <w:i/>
-                <w:iCs/>
-                <w:sz w:val="20"/>
-                <w:szCs w:val="20"/>
-              </w:rPr>
-              <w:t xml:space="preserve"> </w:t>
-            </w:r>
-          </w:p>
-        </w:tc>
-        <w:tc>
-          <w:tcPr>
-            <w:tcW w:w="3515" w:type="dxa"/>
-          </w:tcPr>
-          <w:p>
-            <w:pPr>
-              <w:spacing w:after="0"/>
-              <w:cnfStyle w:val="000000100000" w:firstRow="0" w:lastRow="0" w:firstColumn="0" w:lastColumn="0" w:oddVBand="0" w:evenVBand="0" w:oddHBand="1" w:evenHBand="0" w:firstRowFirstColumn="0" w:firstRowLastColumn="0" w:lastRowFirstColumn="0" w:lastRowLastColumn="0"/>
-              <w:rPr>
-                <w:b/>
-                <w:bCs/>
-              </w:rPr>
-            </w:pPr>
-            <w:r>
-              <w:rPr>
-                <w:b/>
-                <w:bCs/>
-              </w:rPr>
-              <w:t>Amministratore</w:t>
-            </w:r>
-          </w:p>
-          <w:p>
-            <w:pPr>
-              <w:spacing w:after="0"/>
-              <w:cnfStyle w:val="000000100000" w:firstRow="0" w:lastRow="0" w:firstColumn="0" w:lastColumn="0" w:oddVBand="0" w:evenVBand="0" w:oddHBand="1" w:evenHBand="0" w:firstRowFirstColumn="0" w:firstRowLastColumn="0" w:lastRowFirstColumn="0" w:lastRowLastColumn="0"/>
-              <w:rPr>
-                <w:b/>
-                <w:bCs/>
-              </w:rPr>
-            </w:pPr>
-          </w:p>
-        </w:tc>
-        <w:tc>
-          <w:tcPr>
-            <w:tcW w:w="4281" w:type="dxa"/>
-          </w:tcPr>
-          <w:p>
-            <w:pPr>
-              <w:spacing w:after="0"/>
-              <w:cnfStyle w:val="000000100000" w:firstRow="0" w:lastRow="0" w:firstColumn="0" w:lastColumn="0" w:oddVBand="0" w:evenVBand="0" w:oddHBand="1" w:evenHBand="0" w:firstRowFirstColumn="0" w:firstRowLastColumn="0" w:lastRowFirstColumn="0" w:lastRowLastColumn="0"/>
-              <w:rPr>
-                <w:b/>
-                <w:bCs/>
-              </w:rPr>
-            </w:pPr>
-            <w:r>
-              <w:rPr>
-                <w:b/>
-                <w:bCs/>
-              </w:rPr>
-              <w:t xml:space="preserve">Sistema </w:t>
-            </w:r>
+            <w:hideMark/>
+          </w:tcPr>
+          <w:p>
+            <w:pPr>
+              <w:spacing w:after="0"/>
+              <w:cnfStyle w:val="000000000000" w:firstRow="0" w:lastRow="0" w:firstColumn="0" w:lastColumn="0" w:oddVBand="0" w:evenVBand="0" w:oddHBand="0" w:evenHBand="0" w:firstRowFirstColumn="0" w:firstRowLastColumn="0" w:lastRowFirstColumn="0" w:lastRowLastColumn="0"/>
+            </w:pPr>
           </w:p>
         </w:tc>
       </w:tr>
@@ -1029,197 +646,62 @@
           <w:tcPr>
             <w:cnfStyle w:val="001000000000" w:firstRow="0" w:lastRow="0" w:firstColumn="1" w:lastColumn="0" w:oddVBand="0" w:evenVBand="0" w:oddHBand="0" w:evenHBand="0" w:firstRowFirstColumn="0" w:firstRowLastColumn="0" w:lastRowFirstColumn="0" w:lastRowLastColumn="0"/>
             <w:tcW w:w="2352" w:type="dxa"/>
-          </w:tcPr>
-          <w:p>
-            <w:pPr>
-              <w:rPr>
-                <w:sz w:val="20"/>
-                <w:szCs w:val="20"/>
-              </w:rPr>
+            <w:vMerge/>
+            <w:hideMark/>
+          </w:tcPr>
+          <w:p>
+            <w:pPr>
+              <w:spacing w:after="0"/>
             </w:pPr>
           </w:p>
         </w:tc>
         <w:tc>
           <w:tcPr>
             <w:tcW w:w="950" w:type="dxa"/>
-          </w:tcPr>
-          <w:p>
-            <w:pPr>
+            <w:hideMark/>
+          </w:tcPr>
+          <w:p>
+            <w:pPr>
+              <w:spacing w:after="0"/>
               <w:cnfStyle w:val="000000000000" w:firstRow="0" w:lastRow="0" w:firstColumn="0" w:lastColumn="0" w:oddVBand="0" w:evenVBand="0" w:oddHBand="0" w:evenHBand="0" w:firstRowFirstColumn="0" w:firstRowLastColumn="0" w:lastRowFirstColumn="0" w:lastRowLastColumn="0"/>
               <w:rPr>
                 <w:i/>
                 <w:iCs/>
-                <w:sz w:val="20"/>
-                <w:szCs w:val="20"/>
               </w:rPr>
             </w:pPr>
             <w:r>
               <w:rPr>
                 <w:i/>
                 <w:iCs/>
-                <w:sz w:val="20"/>
-                <w:szCs w:val="20"/>
-              </w:rPr>
-              <w:t>4.a</w:t>
+              </w:rPr>
+              <w:t>3</w:t>
             </w:r>
           </w:p>
         </w:tc>
         <w:tc>
           <w:tcPr>
             <w:tcW w:w="3515" w:type="dxa"/>
-          </w:tcPr>
-          <w:p>
-            <w:pPr>
-              <w:tabs>
-                <w:tab w:val="left" w:pos="2001"/>
-              </w:tabs>
-              <w:cnfStyle w:val="000000000000" w:firstRow="0" w:lastRow="0" w:firstColumn="0" w:lastColumn="0" w:oddVBand="0" w:evenVBand="0" w:oddHBand="0" w:evenHBand="0" w:firstRowFirstColumn="0" w:firstRowLastColumn="0" w:lastRowFirstColumn="0" w:lastRowLastColumn="0"/>
-              <w:rPr>
-                <w:sz w:val="20"/>
-                <w:szCs w:val="20"/>
-              </w:rPr>
+            <w:hideMark/>
+          </w:tcPr>
+          <w:p>
+            <w:pPr>
+              <w:spacing w:after="0"/>
+              <w:cnfStyle w:val="000000000000" w:firstRow="0" w:lastRow="0" w:firstColumn="0" w:lastColumn="0" w:oddVBand="0" w:evenVBand="0" w:oddHBand="0" w:evenHBand="0" w:firstRowFirstColumn="0" w:firstRowLastColumn="0" w:lastRowFirstColumn="0" w:lastRowLastColumn="0"/>
             </w:pPr>
           </w:p>
         </w:tc>
         <w:tc>
           <w:tcPr>
             <w:tcW w:w="4281" w:type="dxa"/>
-          </w:tcPr>
-          <w:p>
-            <w:pPr>
-              <w:cnfStyle w:val="000000000000" w:firstRow="0" w:lastRow="0" w:firstColumn="0" w:lastColumn="0" w:oddVBand="0" w:evenVBand="0" w:oddHBand="0" w:evenHBand="0" w:firstRowFirstColumn="0" w:firstRowLastColumn="0" w:lastRowFirstColumn="0" w:lastRowLastColumn="0"/>
-              <w:rPr>
-                <w:i/>
-                <w:iCs/>
-              </w:rPr>
-            </w:pPr>
-            <w:r>
-              <w:rPr>
-                <w:i/>
-                <w:iCs/>
-              </w:rPr>
-              <w:t>Mostra messaggio di errore tramite apposito “pop-up”.</w:t>
-            </w:r>
-          </w:p>
-        </w:tc>
-      </w:tr>
-      <w:tr>
-        <w:trPr>
-          <w:cnfStyle w:val="000000100000" w:firstRow="0" w:lastRow="0" w:firstColumn="0" w:lastColumn="0" w:oddVBand="0" w:evenVBand="0" w:oddHBand="1" w:evenHBand="0" w:firstRowFirstColumn="0" w:firstRowLastColumn="0" w:lastRowFirstColumn="0" w:lastRowLastColumn="0"/>
-          <w:trHeight w:val="408"/>
-        </w:trPr>
-        <w:tc>
-          <w:tcPr>
-            <w:cnfStyle w:val="001000000000" w:firstRow="0" w:lastRow="0" w:firstColumn="1" w:lastColumn="0" w:oddVBand="0" w:evenVBand="0" w:oddHBand="0" w:evenHBand="0" w:firstRowFirstColumn="0" w:firstRowLastColumn="0" w:lastRowFirstColumn="0" w:lastRowLastColumn="0"/>
-            <w:tcW w:w="2352" w:type="dxa"/>
-          </w:tcPr>
-          <w:p>
-            <w:pPr>
-              <w:rPr>
-                <w:sz w:val="20"/>
-                <w:szCs w:val="20"/>
-              </w:rPr>
-            </w:pPr>
-          </w:p>
-        </w:tc>
-        <w:tc>
-          <w:tcPr>
-            <w:tcW w:w="950" w:type="dxa"/>
-          </w:tcPr>
-          <w:p>
-            <w:pPr>
-              <w:cnfStyle w:val="000000100000" w:firstRow="0" w:lastRow="0" w:firstColumn="0" w:lastColumn="0" w:oddVBand="0" w:evenVBand="0" w:oddHBand="1" w:evenHBand="0" w:firstRowFirstColumn="0" w:firstRowLastColumn="0" w:lastRowFirstColumn="0" w:lastRowLastColumn="0"/>
-              <w:rPr>
-                <w:i/>
-                <w:iCs/>
-                <w:sz w:val="20"/>
-                <w:szCs w:val="20"/>
-              </w:rPr>
-            </w:pPr>
-            <w:r>
-              <w:rPr>
-                <w:i/>
-                <w:iCs/>
-                <w:sz w:val="20"/>
-                <w:szCs w:val="20"/>
-              </w:rPr>
-              <w:t>5</w:t>
-            </w:r>
-            <w:r>
-              <w:rPr>
-                <w:i/>
-                <w:iCs/>
-                <w:sz w:val="20"/>
-                <w:szCs w:val="20"/>
-              </w:rPr>
-              <w:t>.a</w:t>
-            </w:r>
-          </w:p>
-        </w:tc>
-        <w:tc>
-          <w:tcPr>
-            <w:tcW w:w="3515" w:type="dxa"/>
-          </w:tcPr>
-          <w:p>
-            <w:pPr>
-              <w:cnfStyle w:val="000000100000" w:firstRow="0" w:lastRow="0" w:firstColumn="0" w:lastColumn="0" w:oddVBand="0" w:evenVBand="0" w:oddHBand="1" w:evenHBand="0" w:firstRowFirstColumn="0" w:firstRowLastColumn="0" w:lastRowFirstColumn="0" w:lastRowLastColumn="0"/>
-              <w:rPr>
-                <w:sz w:val="20"/>
-                <w:szCs w:val="20"/>
-              </w:rPr>
-            </w:pPr>
-          </w:p>
-        </w:tc>
-        <w:tc>
-          <w:tcPr>
-            <w:tcW w:w="4281" w:type="dxa"/>
-          </w:tcPr>
-          <w:p>
-            <w:pPr>
-              <w:cnfStyle w:val="000000100000" w:firstRow="0" w:lastRow="0" w:firstColumn="0" w:lastColumn="0" w:oddVBand="0" w:evenVBand="0" w:oddHBand="1" w:evenHBand="0" w:firstRowFirstColumn="0" w:firstRowLastColumn="0" w:lastRowFirstColumn="0" w:lastRowLastColumn="0"/>
-              <w:rPr>
-                <w:i/>
-                <w:iCs/>
-              </w:rPr>
-            </w:pPr>
-            <w:r>
-              <w:rPr>
-                <w:i/>
-                <w:iCs/>
-              </w:rPr>
-              <w:t>Ricarica la pagina “</w:t>
-            </w:r>
-            <w:proofErr w:type="spellStart"/>
-            <w:r>
-              <w:rPr>
-                <w:i/>
-                <w:iCs/>
-              </w:rPr>
-              <w:t>LoginAdmin</w:t>
-            </w:r>
-            <w:proofErr w:type="spellEnd"/>
-            <w:r>
-              <w:rPr>
-                <w:i/>
-                <w:iCs/>
-              </w:rPr>
-              <w:t xml:space="preserve">” ritorna al </w:t>
-            </w:r>
-            <w:proofErr w:type="spellStart"/>
-            <w:r>
-              <w:rPr>
-                <w:i/>
-                <w:iCs/>
-              </w:rPr>
-              <w:t>main</w:t>
-            </w:r>
-            <w:proofErr w:type="spellEnd"/>
-            <w:r>
-              <w:rPr>
-                <w:i/>
-                <w:iCs/>
-              </w:rPr>
-              <w:t xml:space="preserve"> scenario 1.</w:t>
+            <w:hideMark/>
+          </w:tcPr>
+          <w:p>
+            <w:pPr>
+              <w:spacing w:after="0"/>
+              <w:cnfStyle w:val="000000000000" w:firstRow="0" w:lastRow="0" w:firstColumn="0" w:lastColumn="0" w:oddVBand="0" w:evenVBand="0" w:oddHBand="0" w:evenHBand="0" w:firstRowFirstColumn="0" w:firstRowLastColumn="0" w:lastRowFirstColumn="0" w:lastRowLastColumn="0"/>
+            </w:pPr>
+            <w:r>
+              <w:t>Il sistema controlla la correttezza delle credenziali d’accesso messe dall’utente.</w:t>
             </w:r>
           </w:p>
         </w:tc>
@@ -1232,187 +714,63 @@
           <w:tcPr>
             <w:cnfStyle w:val="001000000000" w:firstRow="0" w:lastRow="0" w:firstColumn="1" w:lastColumn="0" w:oddVBand="0" w:evenVBand="0" w:oddHBand="0" w:evenHBand="0" w:firstRowFirstColumn="0" w:firstRowLastColumn="0" w:lastRowFirstColumn="0" w:lastRowLastColumn="0"/>
             <w:tcW w:w="2352" w:type="dxa"/>
-          </w:tcPr>
-          <w:p>
-            <w:pPr>
-              <w:rPr>
-                <w:b w:val="0"/>
-                <w:bCs w:val="0"/>
-                <w:caps w:val="0"/>
-              </w:rPr>
-            </w:pPr>
-            <w:r>
-              <w:t>Exstension #2</w:t>
-            </w:r>
-          </w:p>
-          <w:p>
-            <w:pPr>
-              <w:rPr>
-                <w:b w:val="0"/>
-                <w:bCs w:val="0"/>
-              </w:rPr>
-            </w:pPr>
-            <w:r>
-              <w:rPr>
-                <w:b w:val="0"/>
-                <w:bCs w:val="0"/>
-                <w:caps w:val="0"/>
-              </w:rPr>
-              <w:t>L’utente ADMIN vuole recuperare le proprie credenziali.</w:t>
-            </w:r>
+            <w:vMerge/>
+            <w:hideMark/>
+          </w:tcPr>
+          <w:p>
+            <w:pPr>
+              <w:spacing w:after="0"/>
+            </w:pPr>
           </w:p>
         </w:tc>
         <w:tc>
           <w:tcPr>
             <w:tcW w:w="950" w:type="dxa"/>
-          </w:tcPr>
-          <w:p>
-            <w:pPr>
+            <w:hideMark/>
+          </w:tcPr>
+          <w:p>
+            <w:pPr>
+              <w:spacing w:after="0"/>
               <w:cnfStyle w:val="000000000000" w:firstRow="0" w:lastRow="0" w:firstColumn="0" w:lastColumn="0" w:oddVBand="0" w:evenVBand="0" w:oddHBand="0" w:evenHBand="0" w:firstRowFirstColumn="0" w:firstRowLastColumn="0" w:lastRowFirstColumn="0" w:lastRowLastColumn="0"/>
               <w:rPr>
                 <w:i/>
                 <w:iCs/>
-                <w:sz w:val="20"/>
-                <w:szCs w:val="20"/>
-              </w:rPr>
-            </w:pPr>
-          </w:p>
-        </w:tc>
-        <w:tc>
-          <w:tcPr>
-            <w:tcW w:w="3515" w:type="dxa"/>
-          </w:tcPr>
-          <w:p>
-            <w:pPr>
-              <w:spacing w:after="0"/>
-              <w:cnfStyle w:val="000000000000" w:firstRow="0" w:lastRow="0" w:firstColumn="0" w:lastColumn="0" w:oddVBand="0" w:evenVBand="0" w:oddHBand="0" w:evenHBand="0" w:firstRowFirstColumn="0" w:firstRowLastColumn="0" w:lastRowFirstColumn="0" w:lastRowLastColumn="0"/>
-              <w:rPr>
-                <w:b/>
-                <w:bCs/>
-              </w:rPr>
-            </w:pPr>
-            <w:r>
-              <w:rPr>
-                <w:b/>
-                <w:bCs/>
-              </w:rPr>
-              <w:t>Amministratore</w:t>
-            </w:r>
-          </w:p>
-        </w:tc>
-        <w:tc>
-          <w:tcPr>
-            <w:tcW w:w="4281" w:type="dxa"/>
-          </w:tcPr>
-          <w:p>
-            <w:pPr>
-              <w:cnfStyle w:val="000000000000" w:firstRow="0" w:lastRow="0" w:firstColumn="0" w:lastColumn="0" w:oddVBand="0" w:evenVBand="0" w:oddHBand="0" w:evenHBand="0" w:firstRowFirstColumn="0" w:firstRowLastColumn="0" w:lastRowFirstColumn="0" w:lastRowLastColumn="0"/>
+              </w:rPr>
+            </w:pPr>
+            <w:r>
               <w:rPr>
                 <w:i/>
                 <w:iCs/>
-                <w:sz w:val="20"/>
-                <w:szCs w:val="20"/>
-              </w:rPr>
-            </w:pPr>
-            <w:r>
-              <w:rPr>
-                <w:b/>
-                <w:bCs/>
-              </w:rPr>
-              <w:t>Sistema</w:t>
-            </w:r>
-          </w:p>
-        </w:tc>
-      </w:tr>
-      <w:tr>
-        <w:trPr>
-          <w:cnfStyle w:val="000000100000" w:firstRow="0" w:lastRow="0" w:firstColumn="0" w:lastColumn="0" w:oddVBand="0" w:evenVBand="0" w:oddHBand="1" w:evenHBand="0" w:firstRowFirstColumn="0" w:firstRowLastColumn="0" w:lastRowFirstColumn="0" w:lastRowLastColumn="0"/>
-          <w:trHeight w:val="408"/>
-        </w:trPr>
-        <w:tc>
-          <w:tcPr>
-            <w:cnfStyle w:val="001000000000" w:firstRow="0" w:lastRow="0" w:firstColumn="1" w:lastColumn="0" w:oddVBand="0" w:evenVBand="0" w:oddHBand="0" w:evenHBand="0" w:firstRowFirstColumn="0" w:firstRowLastColumn="0" w:lastRowFirstColumn="0" w:lastRowLastColumn="0"/>
-            <w:tcW w:w="2352" w:type="dxa"/>
-          </w:tcPr>
-          <w:p>
-            <w:pPr>
-              <w:rPr>
-                <w:sz w:val="20"/>
-                <w:szCs w:val="20"/>
-              </w:rPr>
-            </w:pPr>
-          </w:p>
-        </w:tc>
-        <w:tc>
-          <w:tcPr>
-            <w:tcW w:w="950" w:type="dxa"/>
-          </w:tcPr>
-          <w:p>
-            <w:pPr>
-              <w:cnfStyle w:val="000000100000" w:firstRow="0" w:lastRow="0" w:firstColumn="0" w:lastColumn="0" w:oddVBand="0" w:evenVBand="0" w:oddHBand="1" w:evenHBand="0" w:firstRowFirstColumn="0" w:firstRowLastColumn="0" w:lastRowFirstColumn="0" w:lastRowLastColumn="0"/>
-              <w:rPr>
-                <w:i/>
-                <w:iCs/>
-                <w:sz w:val="20"/>
-                <w:szCs w:val="20"/>
-              </w:rPr>
-            </w:pPr>
-            <w:r>
-              <w:rPr>
-                <w:i/>
-                <w:iCs/>
-                <w:sz w:val="20"/>
-                <w:szCs w:val="20"/>
-              </w:rPr>
-              <w:t>1.b</w:t>
+              </w:rPr>
+              <w:t>4</w:t>
             </w:r>
           </w:p>
         </w:tc>
         <w:tc>
           <w:tcPr>
             <w:tcW w:w="3515" w:type="dxa"/>
-          </w:tcPr>
-          <w:p>
-            <w:pPr>
-              <w:spacing w:after="0"/>
-              <w:cnfStyle w:val="000000100000" w:firstRow="0" w:lastRow="0" w:firstColumn="0" w:lastColumn="0" w:oddVBand="0" w:evenVBand="0" w:oddHBand="1" w:evenHBand="0" w:firstRowFirstColumn="0" w:firstRowLastColumn="0" w:lastRowFirstColumn="0" w:lastRowLastColumn="0"/>
-            </w:pPr>
-            <w:r>
-              <w:t>Clicca il pulsante “</w:t>
-            </w:r>
-            <w:proofErr w:type="spellStart"/>
-            <w:r>
-              <w:t>Forgot</w:t>
-            </w:r>
-            <w:proofErr w:type="spellEnd"/>
-            <w:r>
-              <w:t xml:space="preserve"> </w:t>
-            </w:r>
-            <w:proofErr w:type="spellStart"/>
-            <w:r>
-              <w:t>something</w:t>
-            </w:r>
-            <w:proofErr w:type="spellEnd"/>
-            <w:r>
-              <w:t>?”</w:t>
-            </w:r>
-            <w:r>
-              <w:t>.</w:t>
-            </w:r>
+            <w:hideMark/>
+          </w:tcPr>
+          <w:p>
+            <w:pPr>
+              <w:spacing w:after="0"/>
+              <w:cnfStyle w:val="000000000000" w:firstRow="0" w:lastRow="0" w:firstColumn="0" w:lastColumn="0" w:oddVBand="0" w:evenVBand="0" w:oddHBand="0" w:evenHBand="0" w:firstRowFirstColumn="0" w:firstRowLastColumn="0" w:lastRowFirstColumn="0" w:lastRowLastColumn="0"/>
+            </w:pPr>
           </w:p>
         </w:tc>
         <w:tc>
           <w:tcPr>
             <w:tcW w:w="4281" w:type="dxa"/>
-          </w:tcPr>
-          <w:p>
-            <w:pPr>
-              <w:cnfStyle w:val="000000100000" w:firstRow="0" w:lastRow="0" w:firstColumn="0" w:lastColumn="0" w:oddVBand="0" w:evenVBand="0" w:oddHBand="1" w:evenHBand="0" w:firstRowFirstColumn="0" w:firstRowLastColumn="0" w:lastRowFirstColumn="0" w:lastRowLastColumn="0"/>
-              <w:rPr>
-                <w:b/>
-                <w:bCs/>
-              </w:rPr>
-            </w:pPr>
+            <w:hideMark/>
+          </w:tcPr>
+          <w:p>
+            <w:pPr>
+              <w:spacing w:after="0"/>
+              <w:cnfStyle w:val="000000000000" w:firstRow="0" w:lastRow="0" w:firstColumn="0" w:lastColumn="0" w:oddVBand="0" w:evenVBand="0" w:oddHBand="0" w:evenHBand="0" w:firstRowFirstColumn="0" w:firstRowLastColumn="0" w:lastRowFirstColumn="0" w:lastRowLastColumn="0"/>
+            </w:pPr>
+            <w:r>
+              <w:t>Invia Feedback positivo.</w:t>
+            </w:r>
           </w:p>
         </w:tc>
       </w:tr>
@@ -1424,10 +782,118 @@
           <w:tcPr>
             <w:cnfStyle w:val="001000000000" w:firstRow="0" w:lastRow="0" w:firstColumn="1" w:lastColumn="0" w:oddVBand="0" w:evenVBand="0" w:oddHBand="0" w:evenHBand="0" w:firstRowFirstColumn="0" w:firstRowLastColumn="0" w:lastRowFirstColumn="0" w:lastRowLastColumn="0"/>
             <w:tcW w:w="2352" w:type="dxa"/>
-          </w:tcPr>
-          <w:p>
-            <w:pPr>
-              <w:rPr>
+            <w:vMerge/>
+          </w:tcPr>
+          <w:p>
+            <w:pPr>
+              <w:spacing w:after="0"/>
+            </w:pPr>
+          </w:p>
+        </w:tc>
+        <w:tc>
+          <w:tcPr>
+            <w:tcW w:w="950" w:type="dxa"/>
+          </w:tcPr>
+          <w:p>
+            <w:pPr>
+              <w:spacing w:after="0"/>
+              <w:cnfStyle w:val="000000000000" w:firstRow="0" w:lastRow="0" w:firstColumn="0" w:lastColumn="0" w:oddVBand="0" w:evenVBand="0" w:oddHBand="0" w:evenHBand="0" w:firstRowFirstColumn="0" w:firstRowLastColumn="0" w:lastRowFirstColumn="0" w:lastRowLastColumn="0"/>
+              <w:rPr>
+                <w:i/>
+                <w:iCs/>
+              </w:rPr>
+            </w:pPr>
+            <w:r>
+              <w:rPr>
+                <w:i/>
+                <w:iCs/>
+              </w:rPr>
+              <w:t>5</w:t>
+            </w:r>
+          </w:p>
+        </w:tc>
+        <w:tc>
+          <w:tcPr>
+            <w:tcW w:w="3515" w:type="dxa"/>
+          </w:tcPr>
+          <w:p>
+            <w:pPr>
+              <w:spacing w:after="0"/>
+              <w:cnfStyle w:val="000000000000" w:firstRow="0" w:lastRow="0" w:firstColumn="0" w:lastColumn="0" w:oddVBand="0" w:evenVBand="0" w:oddHBand="0" w:evenHBand="0" w:firstRowFirstColumn="0" w:firstRowLastColumn="0" w:lastRowFirstColumn="0" w:lastRowLastColumn="0"/>
+              <w:rPr>
+                <w:u w:val="single"/>
+              </w:rPr>
+            </w:pPr>
+          </w:p>
+        </w:tc>
+        <w:tc>
+          <w:tcPr>
+            <w:tcW w:w="4281" w:type="dxa"/>
+          </w:tcPr>
+          <w:p>
+            <w:pPr>
+              <w:spacing w:after="0"/>
+              <w:cnfStyle w:val="000000000000" w:firstRow="0" w:lastRow="0" w:firstColumn="0" w:lastColumn="0" w:oddVBand="0" w:evenVBand="0" w:oddHBand="0" w:evenHBand="0" w:firstRowFirstColumn="0" w:firstRowLastColumn="0" w:lastRowFirstColumn="0" w:lastRowLastColumn="0"/>
+            </w:pPr>
+            <w:r>
+              <w:t>Apre il pannello di controllo della schermata “</w:t>
+            </w:r>
+            <w:proofErr w:type="spellStart"/>
+            <w:r>
+              <w:t>PanelControl</w:t>
+            </w:r>
+            <w:proofErr w:type="spellEnd"/>
+            <w:r>
+              <w:t>”</w:t>
+            </w:r>
+            <w:r>
+              <w:t>.</w:t>
+            </w:r>
+          </w:p>
+        </w:tc>
+      </w:tr>
+      <w:tr>
+        <w:trPr>
+          <w:trHeight w:val="408"/>
+        </w:trPr>
+        <w:tc>
+          <w:tcPr>
+            <w:cnfStyle w:val="001000000000" w:firstRow="0" w:lastRow="0" w:firstColumn="1" w:lastColumn="0" w:oddVBand="0" w:evenVBand="0" w:oddHBand="0" w:evenHBand="0" w:firstRowFirstColumn="0" w:firstRowLastColumn="0" w:lastRowFirstColumn="0" w:lastRowLastColumn="0"/>
+            <w:tcW w:w="2352" w:type="dxa"/>
+            <w:vMerge w:val="restart"/>
+          </w:tcPr>
+          <w:p>
+            <w:pPr>
+              <w:rPr>
+                <w:b w:val="0"/>
+                <w:bCs w:val="0"/>
+              </w:rPr>
+            </w:pPr>
+            <w:r>
+              <w:t>EXTENSIONS #1</w:t>
+            </w:r>
+          </w:p>
+          <w:p>
+            <w:pPr>
+              <w:rPr>
+                <w:b w:val="0"/>
+                <w:bCs w:val="0"/>
+                <w:caps/>
+              </w:rPr>
+            </w:pPr>
+            <w:r>
+              <w:rPr>
+                <w:b w:val="0"/>
+                <w:bCs w:val="0"/>
+              </w:rPr>
+              <w:t>L’utente ADMIN inserisce campi di login errati.</w:t>
+            </w:r>
+          </w:p>
+          <w:p>
+            <w:pPr>
+              <w:rPr>
+                <w:b w:val="0"/>
+                <w:bCs w:val="0"/>
                 <w:sz w:val="20"/>
                 <w:szCs w:val="20"/>
               </w:rPr>
@@ -1455,6 +921,498 @@
                 <w:sz w:val="20"/>
                 <w:szCs w:val="20"/>
               </w:rPr>
+              <w:t xml:space="preserve"> </w:t>
+            </w:r>
+          </w:p>
+        </w:tc>
+        <w:tc>
+          <w:tcPr>
+            <w:tcW w:w="3515" w:type="dxa"/>
+          </w:tcPr>
+          <w:p>
+            <w:pPr>
+              <w:spacing w:after="0"/>
+              <w:cnfStyle w:val="000000000000" w:firstRow="0" w:lastRow="0" w:firstColumn="0" w:lastColumn="0" w:oddVBand="0" w:evenVBand="0" w:oddHBand="0" w:evenHBand="0" w:firstRowFirstColumn="0" w:firstRowLastColumn="0" w:lastRowFirstColumn="0" w:lastRowLastColumn="0"/>
+              <w:rPr>
+                <w:b/>
+                <w:bCs/>
+              </w:rPr>
+            </w:pPr>
+            <w:r>
+              <w:rPr>
+                <w:b/>
+                <w:bCs/>
+              </w:rPr>
+              <w:t>Amministratore</w:t>
+            </w:r>
+          </w:p>
+          <w:p>
+            <w:pPr>
+              <w:spacing w:after="0"/>
+              <w:cnfStyle w:val="000000000000" w:firstRow="0" w:lastRow="0" w:firstColumn="0" w:lastColumn="0" w:oddVBand="0" w:evenVBand="0" w:oddHBand="0" w:evenHBand="0" w:firstRowFirstColumn="0" w:firstRowLastColumn="0" w:lastRowFirstColumn="0" w:lastRowLastColumn="0"/>
+              <w:rPr>
+                <w:b/>
+                <w:bCs/>
+              </w:rPr>
+            </w:pPr>
+          </w:p>
+        </w:tc>
+        <w:tc>
+          <w:tcPr>
+            <w:tcW w:w="4281" w:type="dxa"/>
+          </w:tcPr>
+          <w:p>
+            <w:pPr>
+              <w:spacing w:after="0"/>
+              <w:cnfStyle w:val="000000000000" w:firstRow="0" w:lastRow="0" w:firstColumn="0" w:lastColumn="0" w:oddVBand="0" w:evenVBand="0" w:oddHBand="0" w:evenHBand="0" w:firstRowFirstColumn="0" w:firstRowLastColumn="0" w:lastRowFirstColumn="0" w:lastRowLastColumn="0"/>
+              <w:rPr>
+                <w:b/>
+                <w:bCs/>
+              </w:rPr>
+            </w:pPr>
+            <w:r>
+              <w:rPr>
+                <w:b/>
+                <w:bCs/>
+              </w:rPr>
+              <w:t xml:space="preserve">Sistema </w:t>
+            </w:r>
+          </w:p>
+        </w:tc>
+      </w:tr>
+      <w:tr>
+        <w:trPr>
+          <w:trHeight w:val="408"/>
+        </w:trPr>
+        <w:tc>
+          <w:tcPr>
+            <w:cnfStyle w:val="001000000000" w:firstRow="0" w:lastRow="0" w:firstColumn="1" w:lastColumn="0" w:oddVBand="0" w:evenVBand="0" w:oddHBand="0" w:evenHBand="0" w:firstRowFirstColumn="0" w:firstRowLastColumn="0" w:lastRowFirstColumn="0" w:lastRowLastColumn="0"/>
+            <w:tcW w:w="2352" w:type="dxa"/>
+            <w:vMerge/>
+          </w:tcPr>
+          <w:p>
+            <w:pPr>
+              <w:rPr>
+                <w:sz w:val="20"/>
+                <w:szCs w:val="20"/>
+              </w:rPr>
+            </w:pPr>
+          </w:p>
+        </w:tc>
+        <w:tc>
+          <w:tcPr>
+            <w:tcW w:w="950" w:type="dxa"/>
+          </w:tcPr>
+          <w:p>
+            <w:pPr>
+              <w:cnfStyle w:val="000000000000" w:firstRow="0" w:lastRow="0" w:firstColumn="0" w:lastColumn="0" w:oddVBand="0" w:evenVBand="0" w:oddHBand="0" w:evenHBand="0" w:firstRowFirstColumn="0" w:firstRowLastColumn="0" w:lastRowFirstColumn="0" w:lastRowLastColumn="0"/>
+              <w:rPr>
+                <w:i/>
+                <w:iCs/>
+                <w:sz w:val="20"/>
+                <w:szCs w:val="20"/>
+              </w:rPr>
+            </w:pPr>
+            <w:r>
+              <w:rPr>
+                <w:i/>
+                <w:iCs/>
+                <w:sz w:val="20"/>
+                <w:szCs w:val="20"/>
+              </w:rPr>
+              <w:t>4.a</w:t>
+            </w:r>
+          </w:p>
+        </w:tc>
+        <w:tc>
+          <w:tcPr>
+            <w:tcW w:w="3515" w:type="dxa"/>
+          </w:tcPr>
+          <w:p>
+            <w:pPr>
+              <w:tabs>
+                <w:tab w:val="left" w:pos="2001"/>
+              </w:tabs>
+              <w:cnfStyle w:val="000000000000" w:firstRow="0" w:lastRow="0" w:firstColumn="0" w:lastColumn="0" w:oddVBand="0" w:evenVBand="0" w:oddHBand="0" w:evenHBand="0" w:firstRowFirstColumn="0" w:firstRowLastColumn="0" w:lastRowFirstColumn="0" w:lastRowLastColumn="0"/>
+              <w:rPr>
+                <w:sz w:val="20"/>
+                <w:szCs w:val="20"/>
+              </w:rPr>
+            </w:pPr>
+          </w:p>
+        </w:tc>
+        <w:tc>
+          <w:tcPr>
+            <w:tcW w:w="4281" w:type="dxa"/>
+          </w:tcPr>
+          <w:p>
+            <w:pPr>
+              <w:cnfStyle w:val="000000000000" w:firstRow="0" w:lastRow="0" w:firstColumn="0" w:lastColumn="0" w:oddVBand="0" w:evenVBand="0" w:oddHBand="0" w:evenHBand="0" w:firstRowFirstColumn="0" w:firstRowLastColumn="0" w:lastRowFirstColumn="0" w:lastRowLastColumn="0"/>
+              <w:rPr>
+                <w:i/>
+                <w:iCs/>
+              </w:rPr>
+            </w:pPr>
+            <w:r>
+              <w:rPr>
+                <w:i/>
+                <w:iCs/>
+              </w:rPr>
+              <w:t>Mostra messaggio di errore tramite apposito “pop-up”.</w:t>
+            </w:r>
+          </w:p>
+        </w:tc>
+      </w:tr>
+      <w:tr>
+        <w:trPr>
+          <w:trHeight w:val="408"/>
+        </w:trPr>
+        <w:tc>
+          <w:tcPr>
+            <w:cnfStyle w:val="001000000000" w:firstRow="0" w:lastRow="0" w:firstColumn="1" w:lastColumn="0" w:oddVBand="0" w:evenVBand="0" w:oddHBand="0" w:evenHBand="0" w:firstRowFirstColumn="0" w:firstRowLastColumn="0" w:lastRowFirstColumn="0" w:lastRowLastColumn="0"/>
+            <w:tcW w:w="2352" w:type="dxa"/>
+            <w:vMerge/>
+          </w:tcPr>
+          <w:p>
+            <w:pPr>
+              <w:rPr>
+                <w:sz w:val="20"/>
+                <w:szCs w:val="20"/>
+              </w:rPr>
+            </w:pPr>
+          </w:p>
+        </w:tc>
+        <w:tc>
+          <w:tcPr>
+            <w:tcW w:w="950" w:type="dxa"/>
+          </w:tcPr>
+          <w:p>
+            <w:pPr>
+              <w:cnfStyle w:val="000000000000" w:firstRow="0" w:lastRow="0" w:firstColumn="0" w:lastColumn="0" w:oddVBand="0" w:evenVBand="0" w:oddHBand="0" w:evenHBand="0" w:firstRowFirstColumn="0" w:firstRowLastColumn="0" w:lastRowFirstColumn="0" w:lastRowLastColumn="0"/>
+              <w:rPr>
+                <w:i/>
+                <w:iCs/>
+                <w:sz w:val="20"/>
+                <w:szCs w:val="20"/>
+              </w:rPr>
+            </w:pPr>
+            <w:r>
+              <w:rPr>
+                <w:i/>
+                <w:iCs/>
+                <w:sz w:val="20"/>
+                <w:szCs w:val="20"/>
+              </w:rPr>
+              <w:t>5</w:t>
+            </w:r>
+            <w:r>
+              <w:rPr>
+                <w:i/>
+                <w:iCs/>
+                <w:sz w:val="20"/>
+                <w:szCs w:val="20"/>
+              </w:rPr>
+              <w:t>.a</w:t>
+            </w:r>
+          </w:p>
+        </w:tc>
+        <w:tc>
+          <w:tcPr>
+            <w:tcW w:w="3515" w:type="dxa"/>
+          </w:tcPr>
+          <w:p>
+            <w:pPr>
+              <w:cnfStyle w:val="000000000000" w:firstRow="0" w:lastRow="0" w:firstColumn="0" w:lastColumn="0" w:oddVBand="0" w:evenVBand="0" w:oddHBand="0" w:evenHBand="0" w:firstRowFirstColumn="0" w:firstRowLastColumn="0" w:lastRowFirstColumn="0" w:lastRowLastColumn="0"/>
+              <w:rPr>
+                <w:sz w:val="20"/>
+                <w:szCs w:val="20"/>
+              </w:rPr>
+            </w:pPr>
+          </w:p>
+        </w:tc>
+        <w:tc>
+          <w:tcPr>
+            <w:tcW w:w="4281" w:type="dxa"/>
+          </w:tcPr>
+          <w:p>
+            <w:pPr>
+              <w:cnfStyle w:val="000000000000" w:firstRow="0" w:lastRow="0" w:firstColumn="0" w:lastColumn="0" w:oddVBand="0" w:evenVBand="0" w:oddHBand="0" w:evenHBand="0" w:firstRowFirstColumn="0" w:firstRowLastColumn="0" w:lastRowFirstColumn="0" w:lastRowLastColumn="0"/>
+              <w:rPr>
+                <w:i/>
+                <w:iCs/>
+              </w:rPr>
+            </w:pPr>
+            <w:r>
+              <w:rPr>
+                <w:i/>
+                <w:iCs/>
+              </w:rPr>
+              <w:t>Ricarica la pagina “</w:t>
+            </w:r>
+            <w:proofErr w:type="spellStart"/>
+            <w:r>
+              <w:rPr>
+                <w:i/>
+                <w:iCs/>
+              </w:rPr>
+              <w:t>LoginAdmin</w:t>
+            </w:r>
+            <w:proofErr w:type="spellEnd"/>
+            <w:r>
+              <w:rPr>
+                <w:i/>
+                <w:iCs/>
+              </w:rPr>
+              <w:t xml:space="preserve">” ritorna al </w:t>
+            </w:r>
+            <w:proofErr w:type="spellStart"/>
+            <w:r>
+              <w:rPr>
+                <w:i/>
+                <w:iCs/>
+              </w:rPr>
+              <w:t>main</w:t>
+            </w:r>
+            <w:proofErr w:type="spellEnd"/>
+            <w:r>
+              <w:rPr>
+                <w:i/>
+                <w:iCs/>
+              </w:rPr>
+              <w:t xml:space="preserve"> scenario 1.</w:t>
+            </w:r>
+          </w:p>
+        </w:tc>
+      </w:tr>
+      <w:tr>
+        <w:trPr>
+          <w:trHeight w:val="408"/>
+        </w:trPr>
+        <w:tc>
+          <w:tcPr>
+            <w:cnfStyle w:val="001000000000" w:firstRow="0" w:lastRow="0" w:firstColumn="1" w:lastColumn="0" w:oddVBand="0" w:evenVBand="0" w:oddHBand="0" w:evenHBand="0" w:firstRowFirstColumn="0" w:firstRowLastColumn="0" w:lastRowFirstColumn="0" w:lastRowLastColumn="0"/>
+            <w:tcW w:w="2352" w:type="dxa"/>
+            <w:vMerge w:val="restart"/>
+          </w:tcPr>
+          <w:p>
+            <w:pPr>
+              <w:rPr>
+                <w:b w:val="0"/>
+                <w:bCs w:val="0"/>
+                <w:caps/>
+              </w:rPr>
+            </w:pPr>
+            <w:r>
+              <w:t>Exstension #2</w:t>
+            </w:r>
+          </w:p>
+          <w:p>
+            <w:pPr>
+              <w:rPr>
+                <w:b w:val="0"/>
+                <w:bCs w:val="0"/>
+              </w:rPr>
+            </w:pPr>
+            <w:r>
+              <w:rPr>
+                <w:b w:val="0"/>
+                <w:bCs w:val="0"/>
+              </w:rPr>
+              <w:t>L’utente ADMIN vuole recuperare le proprie credenziali.</w:t>
+            </w:r>
+          </w:p>
+        </w:tc>
+        <w:tc>
+          <w:tcPr>
+            <w:tcW w:w="950" w:type="dxa"/>
+          </w:tcPr>
+          <w:p>
+            <w:pPr>
+              <w:cnfStyle w:val="000000000000" w:firstRow="0" w:lastRow="0" w:firstColumn="0" w:lastColumn="0" w:oddVBand="0" w:evenVBand="0" w:oddHBand="0" w:evenHBand="0" w:firstRowFirstColumn="0" w:firstRowLastColumn="0" w:lastRowFirstColumn="0" w:lastRowLastColumn="0"/>
+              <w:rPr>
+                <w:i/>
+                <w:iCs/>
+                <w:sz w:val="20"/>
+                <w:szCs w:val="20"/>
+              </w:rPr>
+            </w:pPr>
+          </w:p>
+        </w:tc>
+        <w:tc>
+          <w:tcPr>
+            <w:tcW w:w="3515" w:type="dxa"/>
+          </w:tcPr>
+          <w:p>
+            <w:pPr>
+              <w:spacing w:after="0"/>
+              <w:cnfStyle w:val="000000000000" w:firstRow="0" w:lastRow="0" w:firstColumn="0" w:lastColumn="0" w:oddVBand="0" w:evenVBand="0" w:oddHBand="0" w:evenHBand="0" w:firstRowFirstColumn="0" w:firstRowLastColumn="0" w:lastRowFirstColumn="0" w:lastRowLastColumn="0"/>
+              <w:rPr>
+                <w:b/>
+                <w:bCs/>
+              </w:rPr>
+            </w:pPr>
+            <w:r>
+              <w:rPr>
+                <w:b/>
+                <w:bCs/>
+              </w:rPr>
+              <w:t>Amministratore</w:t>
+            </w:r>
+          </w:p>
+        </w:tc>
+        <w:tc>
+          <w:tcPr>
+            <w:tcW w:w="4281" w:type="dxa"/>
+          </w:tcPr>
+          <w:p>
+            <w:pPr>
+              <w:cnfStyle w:val="000000000000" w:firstRow="0" w:lastRow="0" w:firstColumn="0" w:lastColumn="0" w:oddVBand="0" w:evenVBand="0" w:oddHBand="0" w:evenHBand="0" w:firstRowFirstColumn="0" w:firstRowLastColumn="0" w:lastRowFirstColumn="0" w:lastRowLastColumn="0"/>
+              <w:rPr>
+                <w:i/>
+                <w:iCs/>
+                <w:sz w:val="20"/>
+                <w:szCs w:val="20"/>
+              </w:rPr>
+            </w:pPr>
+            <w:r>
+              <w:rPr>
+                <w:b/>
+                <w:bCs/>
+              </w:rPr>
+              <w:t>Sistema</w:t>
+            </w:r>
+          </w:p>
+        </w:tc>
+      </w:tr>
+      <w:tr>
+        <w:trPr>
+          <w:trHeight w:val="408"/>
+        </w:trPr>
+        <w:tc>
+          <w:tcPr>
+            <w:cnfStyle w:val="001000000000" w:firstRow="0" w:lastRow="0" w:firstColumn="1" w:lastColumn="0" w:oddVBand="0" w:evenVBand="0" w:oddHBand="0" w:evenHBand="0" w:firstRowFirstColumn="0" w:firstRowLastColumn="0" w:lastRowFirstColumn="0" w:lastRowLastColumn="0"/>
+            <w:tcW w:w="2352" w:type="dxa"/>
+            <w:vMerge/>
+          </w:tcPr>
+          <w:p>
+            <w:pPr>
+              <w:rPr>
+                <w:sz w:val="20"/>
+                <w:szCs w:val="20"/>
+              </w:rPr>
+            </w:pPr>
+          </w:p>
+        </w:tc>
+        <w:tc>
+          <w:tcPr>
+            <w:tcW w:w="950" w:type="dxa"/>
+          </w:tcPr>
+          <w:p>
+            <w:pPr>
+              <w:cnfStyle w:val="000000000000" w:firstRow="0" w:lastRow="0" w:firstColumn="0" w:lastColumn="0" w:oddVBand="0" w:evenVBand="0" w:oddHBand="0" w:evenHBand="0" w:firstRowFirstColumn="0" w:firstRowLastColumn="0" w:lastRowFirstColumn="0" w:lastRowLastColumn="0"/>
+              <w:rPr>
+                <w:i/>
+                <w:iCs/>
+                <w:sz w:val="20"/>
+                <w:szCs w:val="20"/>
+              </w:rPr>
+            </w:pPr>
+            <w:r>
+              <w:rPr>
+                <w:i/>
+                <w:iCs/>
+                <w:sz w:val="20"/>
+                <w:szCs w:val="20"/>
+              </w:rPr>
+              <w:t>1.b</w:t>
+            </w:r>
+          </w:p>
+        </w:tc>
+        <w:tc>
+          <w:tcPr>
+            <w:tcW w:w="3515" w:type="dxa"/>
+          </w:tcPr>
+          <w:p>
+            <w:pPr>
+              <w:spacing w:after="0"/>
+              <w:cnfStyle w:val="000000000000" w:firstRow="0" w:lastRow="0" w:firstColumn="0" w:lastColumn="0" w:oddVBand="0" w:evenVBand="0" w:oddHBand="0" w:evenHBand="0" w:firstRowFirstColumn="0" w:firstRowLastColumn="0" w:lastRowFirstColumn="0" w:lastRowLastColumn="0"/>
+            </w:pPr>
+            <w:r>
+              <w:t>Clicca il pulsante “</w:t>
+            </w:r>
+            <w:proofErr w:type="spellStart"/>
+            <w:r>
+              <w:t>Forgot</w:t>
+            </w:r>
+            <w:proofErr w:type="spellEnd"/>
+            <w:r>
+              <w:t xml:space="preserve"> </w:t>
+            </w:r>
+            <w:proofErr w:type="spellStart"/>
+            <w:r>
+              <w:t>something</w:t>
+            </w:r>
+            <w:proofErr w:type="spellEnd"/>
+            <w:r>
+              <w:t>?”.</w:t>
+            </w:r>
+          </w:p>
+        </w:tc>
+        <w:tc>
+          <w:tcPr>
+            <w:tcW w:w="4281" w:type="dxa"/>
+          </w:tcPr>
+          <w:p>
+            <w:pPr>
+              <w:cnfStyle w:val="000000000000" w:firstRow="0" w:lastRow="0" w:firstColumn="0" w:lastColumn="0" w:oddVBand="0" w:evenVBand="0" w:oddHBand="0" w:evenHBand="0" w:firstRowFirstColumn="0" w:firstRowLastColumn="0" w:lastRowFirstColumn="0" w:lastRowLastColumn="0"/>
+              <w:rPr>
+                <w:b/>
+                <w:bCs/>
+              </w:rPr>
+            </w:pPr>
+          </w:p>
+        </w:tc>
+      </w:tr>
+      <w:tr>
+        <w:trPr>
+          <w:trHeight w:val="408"/>
+        </w:trPr>
+        <w:tc>
+          <w:tcPr>
+            <w:cnfStyle w:val="001000000000" w:firstRow="0" w:lastRow="0" w:firstColumn="1" w:lastColumn="0" w:oddVBand="0" w:evenVBand="0" w:oddHBand="0" w:evenHBand="0" w:firstRowFirstColumn="0" w:firstRowLastColumn="0" w:lastRowFirstColumn="0" w:lastRowLastColumn="0"/>
+            <w:tcW w:w="2352" w:type="dxa"/>
+            <w:vMerge/>
+          </w:tcPr>
+          <w:p>
+            <w:pPr>
+              <w:rPr>
+                <w:sz w:val="20"/>
+                <w:szCs w:val="20"/>
+              </w:rPr>
+            </w:pPr>
+          </w:p>
+        </w:tc>
+        <w:tc>
+          <w:tcPr>
+            <w:tcW w:w="950" w:type="dxa"/>
+          </w:tcPr>
+          <w:p>
+            <w:pPr>
+              <w:cnfStyle w:val="000000000000" w:firstRow="0" w:lastRow="0" w:firstColumn="0" w:lastColumn="0" w:oddVBand="0" w:evenVBand="0" w:oddHBand="0" w:evenHBand="0" w:firstRowFirstColumn="0" w:firstRowLastColumn="0" w:lastRowFirstColumn="0" w:lastRowLastColumn="0"/>
+              <w:rPr>
+                <w:i/>
+                <w:iCs/>
+                <w:sz w:val="20"/>
+                <w:szCs w:val="20"/>
+              </w:rPr>
+            </w:pPr>
+            <w:r>
+              <w:rPr>
+                <w:i/>
+                <w:iCs/>
+                <w:sz w:val="20"/>
+                <w:szCs w:val="20"/>
+              </w:rPr>
               <w:t>2.b</w:t>
             </w:r>
           </w:p>
@@ -1479,10 +1437,7 @@
               <w:cnfStyle w:val="000000000000" w:firstRow="0" w:lastRow="0" w:firstColumn="0" w:lastColumn="0" w:oddVBand="0" w:evenVBand="0" w:oddHBand="0" w:evenHBand="0" w:firstRowFirstColumn="0" w:firstRowLastColumn="0" w:lastRowFirstColumn="0" w:lastRowLastColumn="0"/>
             </w:pPr>
             <w:r>
-              <w:t>Apri schermata “Recovery”</w:t>
-            </w:r>
-            <w:r>
-              <w:t>.</w:t>
+              <w:t>Apri schermata “Recovery”.</w:t>
             </w:r>
           </w:p>
         </w:tc>
@@ -2520,6 +2475,240 @@
       </w:tcPr>
     </w:tblStylePr>
   </w:style>
+  <w:style w:type="table" w:styleId="Tabellasemplice5">
+    <w:name w:val="Plain Table 5"/>
+    <w:basedOn w:val="Tabellanormale"/>
+    <w:uiPriority w:val="45"/>
+    <w:rsid w:val="000F0393"/>
+    <w:pPr>
+      <w:spacing w:after="0" w:line="240" w:lineRule="auto"/>
+    </w:pPr>
+    <w:tblPr>
+      <w:tblStyleRowBandSize w:val="1"/>
+      <w:tblStyleColBandSize w:val="1"/>
+    </w:tblPr>
+    <w:tblStylePr w:type="firstRow">
+      <w:rPr>
+        <w:rFonts w:asciiTheme="majorHAnsi" w:eastAsiaTheme="majorEastAsia" w:hAnsiTheme="majorHAnsi" w:cstheme="majorBidi"/>
+        <w:i/>
+        <w:iCs/>
+        <w:sz w:val="26"/>
+      </w:rPr>
+      <w:tblPr/>
+      <w:tcPr>
+        <w:tcBorders>
+          <w:bottom w:val="single" w:sz="4" w:space="0" w:color="7F7F7F" w:themeColor="text1" w:themeTint="80"/>
+        </w:tcBorders>
+        <w:shd w:val="clear" w:color="auto" w:fill="FFFFFF" w:themeFill="background1"/>
+      </w:tcPr>
+    </w:tblStylePr>
+    <w:tblStylePr w:type="lastRow">
+      <w:rPr>
+        <w:rFonts w:asciiTheme="majorHAnsi" w:eastAsiaTheme="majorEastAsia" w:hAnsiTheme="majorHAnsi" w:cstheme="majorBidi"/>
+        <w:i/>
+        <w:iCs/>
+        <w:sz w:val="26"/>
+      </w:rPr>
+      <w:tblPr/>
+      <w:tcPr>
+        <w:tcBorders>
+          <w:top w:val="single" w:sz="4" w:space="0" w:color="7F7F7F" w:themeColor="text1" w:themeTint="80"/>
+        </w:tcBorders>
+        <w:shd w:val="clear" w:color="auto" w:fill="FFFFFF" w:themeFill="background1"/>
+      </w:tcPr>
+    </w:tblStylePr>
+    <w:tblStylePr w:type="firstCol">
+      <w:pPr>
+        <w:jc w:val="right"/>
+      </w:pPr>
+      <w:rPr>
+        <w:rFonts w:asciiTheme="majorHAnsi" w:eastAsiaTheme="majorEastAsia" w:hAnsiTheme="majorHAnsi" w:cstheme="majorBidi"/>
+        <w:i/>
+        <w:iCs/>
+        <w:sz w:val="26"/>
+      </w:rPr>
+      <w:tblPr/>
+      <w:tcPr>
+        <w:tcBorders>
+          <w:right w:val="single" w:sz="4" w:space="0" w:color="7F7F7F" w:themeColor="text1" w:themeTint="80"/>
+        </w:tcBorders>
+        <w:shd w:val="clear" w:color="auto" w:fill="FFFFFF" w:themeFill="background1"/>
+      </w:tcPr>
+    </w:tblStylePr>
+    <w:tblStylePr w:type="lastCol">
+      <w:rPr>
+        <w:rFonts w:asciiTheme="majorHAnsi" w:eastAsiaTheme="majorEastAsia" w:hAnsiTheme="majorHAnsi" w:cstheme="majorBidi"/>
+        <w:i/>
+        <w:iCs/>
+        <w:sz w:val="26"/>
+      </w:rPr>
+      <w:tblPr/>
+      <w:tcPr>
+        <w:tcBorders>
+          <w:left w:val="single" w:sz="4" w:space="0" w:color="7F7F7F" w:themeColor="text1" w:themeTint="80"/>
+        </w:tcBorders>
+        <w:shd w:val="clear" w:color="auto" w:fill="FFFFFF" w:themeFill="background1"/>
+      </w:tcPr>
+    </w:tblStylePr>
+    <w:tblStylePr w:type="band1Vert">
+      <w:tblPr/>
+      <w:tcPr>
+        <w:shd w:val="clear" w:color="auto" w:fill="F2F2F2" w:themeFill="background1" w:themeFillShade="F2"/>
+      </w:tcPr>
+    </w:tblStylePr>
+    <w:tblStylePr w:type="band1Horz">
+      <w:tblPr/>
+      <w:tcPr>
+        <w:shd w:val="clear" w:color="auto" w:fill="F2F2F2" w:themeFill="background1" w:themeFillShade="F2"/>
+      </w:tcPr>
+    </w:tblStylePr>
+    <w:tblStylePr w:type="neCell">
+      <w:tblPr/>
+      <w:tcPr>
+        <w:tcBorders>
+          <w:left w:val="nil"/>
+        </w:tcBorders>
+      </w:tcPr>
+    </w:tblStylePr>
+    <w:tblStylePr w:type="nwCell">
+      <w:tblPr/>
+      <w:tcPr>
+        <w:tcBorders>
+          <w:right w:val="nil"/>
+        </w:tcBorders>
+      </w:tcPr>
+    </w:tblStylePr>
+    <w:tblStylePr w:type="seCell">
+      <w:tblPr/>
+      <w:tcPr>
+        <w:tcBorders>
+          <w:left w:val="nil"/>
+        </w:tcBorders>
+      </w:tcPr>
+    </w:tblStylePr>
+    <w:tblStylePr w:type="swCell">
+      <w:tblPr/>
+      <w:tcPr>
+        <w:tcBorders>
+          <w:right w:val="nil"/>
+        </w:tcBorders>
+      </w:tcPr>
+    </w:tblStylePr>
+  </w:style>
+  <w:style w:type="table" w:styleId="Tabellagriglia1chiara-colore6">
+    <w:name w:val="Grid Table 1 Light Accent 6"/>
+    <w:basedOn w:val="Tabellanormale"/>
+    <w:uiPriority w:val="46"/>
+    <w:rsid w:val="000F0393"/>
+    <w:pPr>
+      <w:spacing w:after="0" w:line="240" w:lineRule="auto"/>
+    </w:pPr>
+    <w:tblPr>
+      <w:tblStyleRowBandSize w:val="1"/>
+      <w:tblStyleColBandSize w:val="1"/>
+      <w:tblBorders>
+        <w:top w:val="single" w:sz="4" w:space="0" w:color="C5E0B3" w:themeColor="accent6" w:themeTint="66"/>
+        <w:left w:val="single" w:sz="4" w:space="0" w:color="C5E0B3" w:themeColor="accent6" w:themeTint="66"/>
+        <w:bottom w:val="single" w:sz="4" w:space="0" w:color="C5E0B3" w:themeColor="accent6" w:themeTint="66"/>
+        <w:right w:val="single" w:sz="4" w:space="0" w:color="C5E0B3" w:themeColor="accent6" w:themeTint="66"/>
+        <w:insideH w:val="single" w:sz="4" w:space="0" w:color="C5E0B3" w:themeColor="accent6" w:themeTint="66"/>
+        <w:insideV w:val="single" w:sz="4" w:space="0" w:color="C5E0B3" w:themeColor="accent6" w:themeTint="66"/>
+      </w:tblBorders>
+    </w:tblPr>
+    <w:tblStylePr w:type="firstRow">
+      <w:rPr>
+        <w:b/>
+        <w:bCs/>
+      </w:rPr>
+      <w:tblPr/>
+      <w:tcPr>
+        <w:tcBorders>
+          <w:bottom w:val="single" w:sz="12" w:space="0" w:color="A8D08D" w:themeColor="accent6" w:themeTint="99"/>
+        </w:tcBorders>
+      </w:tcPr>
+    </w:tblStylePr>
+    <w:tblStylePr w:type="lastRow">
+      <w:rPr>
+        <w:b/>
+        <w:bCs/>
+      </w:rPr>
+      <w:tblPr/>
+      <w:tcPr>
+        <w:tcBorders>
+          <w:top w:val="double" w:sz="2" w:space="0" w:color="A8D08D" w:themeColor="accent6" w:themeTint="99"/>
+        </w:tcBorders>
+      </w:tcPr>
+    </w:tblStylePr>
+    <w:tblStylePr w:type="firstCol">
+      <w:rPr>
+        <w:b/>
+        <w:bCs/>
+      </w:rPr>
+    </w:tblStylePr>
+    <w:tblStylePr w:type="lastCol">
+      <w:rPr>
+        <w:b/>
+        <w:bCs/>
+      </w:rPr>
+    </w:tblStylePr>
+  </w:style>
+  <w:style w:type="table" w:styleId="Tabellagriglia1chiara">
+    <w:name w:val="Grid Table 1 Light"/>
+    <w:basedOn w:val="Tabellanormale"/>
+    <w:uiPriority w:val="46"/>
+    <w:rsid w:val="000F0393"/>
+    <w:pPr>
+      <w:spacing w:after="0" w:line="240" w:lineRule="auto"/>
+    </w:pPr>
+    <w:tblPr>
+      <w:tblStyleRowBandSize w:val="1"/>
+      <w:tblStyleColBandSize w:val="1"/>
+      <w:tblBorders>
+        <w:top w:val="single" w:sz="4" w:space="0" w:color="999999" w:themeColor="text1" w:themeTint="66"/>
+        <w:left w:val="single" w:sz="4" w:space="0" w:color="999999" w:themeColor="text1" w:themeTint="66"/>
+        <w:bottom w:val="single" w:sz="4" w:space="0" w:color="999999" w:themeColor="text1" w:themeTint="66"/>
+        <w:right w:val="single" w:sz="4" w:space="0" w:color="999999" w:themeColor="text1" w:themeTint="66"/>
+        <w:insideH w:val="single" w:sz="4" w:space="0" w:color="999999" w:themeColor="text1" w:themeTint="66"/>
+        <w:insideV w:val="single" w:sz="4" w:space="0" w:color="999999" w:themeColor="text1" w:themeTint="66"/>
+      </w:tblBorders>
+    </w:tblPr>
+    <w:tblStylePr w:type="firstRow">
+      <w:rPr>
+        <w:b/>
+        <w:bCs/>
+      </w:rPr>
+      <w:tblPr/>
+      <w:tcPr>
+        <w:tcBorders>
+          <w:bottom w:val="single" w:sz="12" w:space="0" w:color="666666" w:themeColor="text1" w:themeTint="99"/>
+        </w:tcBorders>
+      </w:tcPr>
+    </w:tblStylePr>
+    <w:tblStylePr w:type="lastRow">
+      <w:rPr>
+        <w:b/>
+        <w:bCs/>
+      </w:rPr>
+      <w:tblPr/>
+      <w:tcPr>
+        <w:tcBorders>
+          <w:top w:val="double" w:sz="2" w:space="0" w:color="666666" w:themeColor="text1" w:themeTint="99"/>
+        </w:tcBorders>
+      </w:tcPr>
+    </w:tblStylePr>
+    <w:tblStylePr w:type="firstCol">
+      <w:rPr>
+        <w:b/>
+        <w:bCs/>
+      </w:rPr>
+    </w:tblStylePr>
+    <w:tblStylePr w:type="lastCol">
+      <w:rPr>
+        <w:b/>
+        <w:bCs/>
+      </w:rPr>
+    </w:tblStylePr>
+  </w:style>
 </w:styles>
 </file>
 

</xml_diff>